<commit_message>
wrote intro in report draft doc
</commit_message>
<xml_diff>
--- a/Report Draft.docx
+++ b/Report Draft.docx
@@ -405,7 +405,7 @@
         <w:spacing w:before="0" w:beforeAutospacing="0" w:after="0" w:afterAutospacing="0"/>
       </w:pPr>
       <w:r>
-        <w:t>Chargeback fraud is a massive problem for e-commerce businesses. Using historical ticket order data, several machine learning models are trained and tested to predict which trans- actions are high risk for chargeback. The results of this thesis show that many fraudulent transactions can be successfully identified and stopped before they are processed. Using these types of models could significantly reduce chargebacks, saving companies time and money.</w:t>
+        <w:t>Chargeback fraud is a massive problem for e-commerce businesses. Using historical ticket order data, several machine learning models are trained and tested to predict which transactions are high risk for chargeback. The results of this thesis show that many fraudulent transactions can be successfully identified and stopped before they are processed. Using these types of models could significantly reduce chargebacks, saving companies time and money.</w:t>
       </w:r>
     </w:p>
     <w:p>
@@ -472,11 +472,9 @@
         <w:pStyle w:val="NormalWeb"/>
         <w:spacing w:before="0" w:beforeAutospacing="0" w:after="0" w:afterAutospacing="0"/>
       </w:pPr>
-      <w:proofErr w:type="spellStart"/>
       <w:r>
         <w:t>Zili</w:t>
       </w:r>
-      <w:proofErr w:type="spellEnd"/>
       <w:r>
         <w:t xml:space="preserve"> </w:t>
       </w:r>
@@ -601,7 +599,25 @@
         <w:rPr>
           <w:rFonts w:ascii="Times New Roman" w:hAnsi="Times New Roman" w:cs="Times New Roman"/>
         </w:rPr>
-        <w:t>Exploratory Analysis</w:t>
+        <w:t xml:space="preserve">The Mathematics of </w:t>
+      </w:r>
+      <w:r>
+        <w:rPr>
+          <w:rFonts w:ascii="Times New Roman" w:hAnsi="Times New Roman" w:cs="Times New Roman"/>
+        </w:rPr>
+        <w:t xml:space="preserve">Sports </w:t>
+      </w:r>
+      <w:r>
+        <w:rPr>
+          <w:rFonts w:ascii="Times New Roman" w:hAnsi="Times New Roman" w:cs="Times New Roman"/>
+        </w:rPr>
+        <w:t>Gambling</w:t>
+      </w:r>
+      <w:r>
+        <w:rPr>
+          <w:rFonts w:ascii="Times New Roman" w:hAnsi="Times New Roman" w:cs="Times New Roman"/>
+        </w:rPr>
+        <w:t xml:space="preserve"> </w:t>
       </w:r>
     </w:p>
     <w:p>
@@ -627,7 +643,7 @@
         <w:rPr>
           <w:rFonts w:ascii="Times New Roman" w:hAnsi="Times New Roman" w:cs="Times New Roman"/>
         </w:rPr>
-        <w:t>Random Forest</w:t>
+        <w:t>Exploratory Analysis</w:t>
       </w:r>
     </w:p>
     <w:p>
@@ -653,7 +669,7 @@
         <w:rPr>
           <w:rFonts w:ascii="Times New Roman" w:hAnsi="Times New Roman" w:cs="Times New Roman"/>
         </w:rPr>
-        <w:t>Neural Network</w:t>
+        <w:t>Random Forest</w:t>
       </w:r>
     </w:p>
     <w:p>
@@ -679,7 +695,7 @@
         <w:rPr>
           <w:rFonts w:ascii="Times New Roman" w:hAnsi="Times New Roman" w:cs="Times New Roman"/>
         </w:rPr>
-        <w:t>Betting Results</w:t>
+        <w:t>Neural Network</w:t>
       </w:r>
     </w:p>
     <w:p>
@@ -705,7 +721,7 @@
         <w:rPr>
           <w:rFonts w:ascii="Times New Roman" w:hAnsi="Times New Roman" w:cs="Times New Roman"/>
         </w:rPr>
-        <w:t>Kelly Criterion</w:t>
+        <w:t>Betting Results</w:t>
       </w:r>
     </w:p>
     <w:p>
@@ -731,7 +747,59 @@
         <w:rPr>
           <w:rFonts w:ascii="Times New Roman" w:hAnsi="Times New Roman" w:cs="Times New Roman"/>
         </w:rPr>
+        <w:t>Kelly Criterion</w:t>
+      </w:r>
+    </w:p>
+    <w:p>
+      <w:pPr>
+        <w:pStyle w:val="ListParagraph"/>
+        <w:rPr>
+          <w:rFonts w:ascii="Times New Roman" w:hAnsi="Times New Roman" w:cs="Times New Roman"/>
+        </w:rPr>
+      </w:pPr>
+    </w:p>
+    <w:p>
+      <w:pPr>
+        <w:pStyle w:val="ListParagraph"/>
+        <w:numPr>
+          <w:ilvl w:val="0"/>
+          <w:numId w:val="1"/>
+        </w:numPr>
+        <w:rPr>
+          <w:rFonts w:ascii="Times New Roman" w:hAnsi="Times New Roman" w:cs="Times New Roman"/>
+        </w:rPr>
+      </w:pPr>
+      <w:r>
+        <w:rPr>
+          <w:rFonts w:ascii="Times New Roman" w:hAnsi="Times New Roman" w:cs="Times New Roman"/>
+        </w:rPr>
         <w:t>Conclusions</w:t>
+      </w:r>
+    </w:p>
+    <w:p>
+      <w:pPr>
+        <w:pStyle w:val="ListParagraph"/>
+        <w:rPr>
+          <w:rFonts w:ascii="Times New Roman" w:hAnsi="Times New Roman" w:cs="Times New Roman"/>
+        </w:rPr>
+      </w:pPr>
+    </w:p>
+    <w:p>
+      <w:pPr>
+        <w:pStyle w:val="ListParagraph"/>
+        <w:numPr>
+          <w:ilvl w:val="0"/>
+          <w:numId w:val="1"/>
+        </w:numPr>
+        <w:rPr>
+          <w:rFonts w:ascii="Times New Roman" w:hAnsi="Times New Roman" w:cs="Times New Roman"/>
+        </w:rPr>
+      </w:pPr>
+      <w:r>
+        <w:rPr>
+          <w:rFonts w:ascii="Times New Roman" w:hAnsi="Times New Roman" w:cs="Times New Roman"/>
+        </w:rPr>
+        <w:t>References</w:t>
       </w:r>
       <w:r>
         <w:rPr>
@@ -861,6 +929,2996 @@
           <w:rFonts w:ascii="Times New Roman" w:hAnsi="Times New Roman" w:cs="Times New Roman"/>
         </w:rPr>
       </w:pPr>
+      <w:r>
+        <w:rPr>
+          <w:rFonts w:ascii="Times New Roman" w:hAnsi="Times New Roman" w:cs="Times New Roman"/>
+        </w:rPr>
+        <w:t xml:space="preserve">Over the past decade there have been two seminal shifts in the world of sports analytics </w:t>
+      </w:r>
+      <w:r>
+        <w:rPr>
+          <w:rFonts w:ascii="Times New Roman" w:hAnsi="Times New Roman" w:cs="Times New Roman"/>
+        </w:rPr>
+        <w:t xml:space="preserve">and </w:t>
+      </w:r>
+      <w:r>
+        <w:rPr>
+          <w:rFonts w:ascii="Times New Roman" w:hAnsi="Times New Roman" w:cs="Times New Roman"/>
+        </w:rPr>
+        <w:t>thusly the</w:t>
+      </w:r>
+      <w:r>
+        <w:rPr>
+          <w:rFonts w:ascii="Times New Roman" w:hAnsi="Times New Roman" w:cs="Times New Roman"/>
+        </w:rPr>
+        <w:t xml:space="preserve"> entire</w:t>
+      </w:r>
+      <w:r>
+        <w:rPr>
+          <w:rFonts w:ascii="Times New Roman" w:hAnsi="Times New Roman" w:cs="Times New Roman"/>
+        </w:rPr>
+        <w:t xml:space="preserve"> </w:t>
+      </w:r>
+      <w:r>
+        <w:rPr>
+          <w:rFonts w:ascii="Times New Roman" w:hAnsi="Times New Roman" w:cs="Times New Roman"/>
+        </w:rPr>
+        <w:t>professional sports</w:t>
+      </w:r>
+      <w:r>
+        <w:rPr>
+          <w:rFonts w:ascii="Times New Roman" w:hAnsi="Times New Roman" w:cs="Times New Roman"/>
+        </w:rPr>
+        <w:t xml:space="preserve"> landscape</w:t>
+      </w:r>
+      <w:r>
+        <w:rPr>
+          <w:rFonts w:ascii="Times New Roman" w:hAnsi="Times New Roman" w:cs="Times New Roman"/>
+        </w:rPr>
+        <w:t>.</w:t>
+      </w:r>
+      <w:r>
+        <w:rPr>
+          <w:rFonts w:ascii="Times New Roman" w:hAnsi="Times New Roman" w:cs="Times New Roman"/>
+        </w:rPr>
+        <w:t xml:space="preserve"> </w:t>
+      </w:r>
+      <w:r>
+        <w:rPr>
+          <w:rFonts w:ascii="Times New Roman" w:hAnsi="Times New Roman" w:cs="Times New Roman"/>
+        </w:rPr>
+        <w:t>The first: the proliferation and democratization of accessible data.</w:t>
+      </w:r>
+      <w:r>
+        <w:rPr>
+          <w:rFonts w:ascii="Times New Roman" w:hAnsi="Times New Roman" w:cs="Times New Roman"/>
+        </w:rPr>
+        <w:t xml:space="preserve"> The second</w:t>
+      </w:r>
+      <w:r>
+        <w:rPr>
+          <w:rFonts w:ascii="Times New Roman" w:hAnsi="Times New Roman" w:cs="Times New Roman"/>
+        </w:rPr>
+        <w:t>, and more recently</w:t>
+      </w:r>
+      <w:r>
+        <w:rPr>
+          <w:rFonts w:ascii="Times New Roman" w:hAnsi="Times New Roman" w:cs="Times New Roman"/>
+        </w:rPr>
+        <w:t xml:space="preserve">: </w:t>
+      </w:r>
+      <w:r>
+        <w:rPr>
+          <w:rFonts w:ascii="Times New Roman" w:hAnsi="Times New Roman" w:cs="Times New Roman"/>
+        </w:rPr>
+        <w:t xml:space="preserve">the federal legalization of sports gambling within the United States. </w:t>
+      </w:r>
+    </w:p>
+    <w:p>
+      <w:pPr>
+        <w:rPr>
+          <w:rFonts w:ascii="Times New Roman" w:hAnsi="Times New Roman" w:cs="Times New Roman"/>
+        </w:rPr>
+      </w:pPr>
+    </w:p>
+    <w:p>
+      <w:pPr>
+        <w:rPr>
+          <w:rFonts w:ascii="Times New Roman" w:hAnsi="Times New Roman" w:cs="Times New Roman"/>
+        </w:rPr>
+      </w:pPr>
+      <w:r>
+        <w:rPr>
+          <w:rFonts w:ascii="Times New Roman" w:hAnsi="Times New Roman" w:cs="Times New Roman"/>
+        </w:rPr>
+        <w:t xml:space="preserve">While the sports industry </w:t>
+      </w:r>
+      <w:r>
+        <w:rPr>
+          <w:rFonts w:ascii="Times New Roman" w:hAnsi="Times New Roman" w:cs="Times New Roman"/>
+        </w:rPr>
+        <w:t>might be one of the newest</w:t>
+      </w:r>
+      <w:r>
+        <w:rPr>
+          <w:rFonts w:ascii="Times New Roman" w:hAnsi="Times New Roman" w:cs="Times New Roman"/>
+        </w:rPr>
+        <w:t xml:space="preserve"> sector</w:t>
+      </w:r>
+      <w:r>
+        <w:rPr>
+          <w:rFonts w:ascii="Times New Roman" w:hAnsi="Times New Roman" w:cs="Times New Roman"/>
+        </w:rPr>
+        <w:t>s</w:t>
+      </w:r>
+      <w:r>
+        <w:rPr>
+          <w:rFonts w:ascii="Times New Roman" w:hAnsi="Times New Roman" w:cs="Times New Roman"/>
+        </w:rPr>
+        <w:t xml:space="preserve"> to be disrupted by the emergence of data-driven decision</w:t>
+      </w:r>
+      <w:r>
+        <w:rPr>
+          <w:rFonts w:ascii="Times New Roman" w:hAnsi="Times New Roman" w:cs="Times New Roman"/>
+        </w:rPr>
+        <w:t xml:space="preserve">s </w:t>
+      </w:r>
+      <w:r>
+        <w:rPr>
+          <w:rFonts w:ascii="Times New Roman" w:hAnsi="Times New Roman" w:cs="Times New Roman"/>
+        </w:rPr>
+        <w:t>challenging pre-conceived</w:t>
+      </w:r>
+      <w:r>
+        <w:rPr>
+          <w:rFonts w:ascii="Times New Roman" w:hAnsi="Times New Roman" w:cs="Times New Roman"/>
+        </w:rPr>
+        <w:t xml:space="preserve"> notions from “experts”</w:t>
+      </w:r>
+      <w:r>
+        <w:rPr>
+          <w:rFonts w:ascii="Times New Roman" w:hAnsi="Times New Roman" w:cs="Times New Roman"/>
+        </w:rPr>
+        <w:t xml:space="preserve">, </w:t>
+      </w:r>
+      <w:r>
+        <w:rPr>
+          <w:rFonts w:ascii="Times New Roman" w:hAnsi="Times New Roman" w:cs="Times New Roman"/>
+        </w:rPr>
+        <w:t xml:space="preserve">its impact </w:t>
+      </w:r>
+      <w:r>
+        <w:rPr>
+          <w:rFonts w:ascii="Times New Roman" w:hAnsi="Times New Roman" w:cs="Times New Roman"/>
+        </w:rPr>
+        <w:t>has been fast and</w:t>
+      </w:r>
+      <w:r>
+        <w:rPr>
+          <w:rFonts w:ascii="Times New Roman" w:hAnsi="Times New Roman" w:cs="Times New Roman"/>
+        </w:rPr>
+        <w:t xml:space="preserve"> far reaching.</w:t>
+      </w:r>
+      <w:r>
+        <w:rPr>
+          <w:rFonts w:ascii="Times New Roman" w:hAnsi="Times New Roman" w:cs="Times New Roman"/>
+        </w:rPr>
+        <w:t xml:space="preserve"> </w:t>
+      </w:r>
+      <w:r>
+        <w:rPr>
+          <w:rFonts w:ascii="Times New Roman" w:hAnsi="Times New Roman" w:cs="Times New Roman"/>
+        </w:rPr>
+        <w:t>Setting aside the unprecedented shock to the economic ecosystem</w:t>
+      </w:r>
+      <w:r>
+        <w:rPr>
+          <w:rFonts w:ascii="Times New Roman" w:hAnsi="Times New Roman" w:cs="Times New Roman"/>
+        </w:rPr>
+        <w:t>—s</w:t>
+      </w:r>
+      <w:r>
+        <w:rPr>
+          <w:rFonts w:ascii="Times New Roman" w:hAnsi="Times New Roman" w:cs="Times New Roman"/>
+        </w:rPr>
+        <w:t>pecifically within sports and entertainment</w:t>
+      </w:r>
+      <w:r>
+        <w:rPr>
+          <w:rFonts w:ascii="Times New Roman" w:hAnsi="Times New Roman" w:cs="Times New Roman"/>
+        </w:rPr>
+        <w:t>—</w:t>
+      </w:r>
+      <w:r>
+        <w:rPr>
+          <w:rFonts w:ascii="Times New Roman" w:hAnsi="Times New Roman" w:cs="Times New Roman"/>
+        </w:rPr>
+        <w:t xml:space="preserve">from the 2020 outbreak of </w:t>
+      </w:r>
+      <w:r>
+        <w:rPr>
+          <w:rFonts w:ascii="Times New Roman" w:hAnsi="Times New Roman" w:cs="Times New Roman"/>
+        </w:rPr>
+        <w:t>COVID-19</w:t>
+      </w:r>
+      <w:r>
+        <w:rPr>
+          <w:rFonts w:ascii="Times New Roman" w:hAnsi="Times New Roman" w:cs="Times New Roman"/>
+        </w:rPr>
+        <w:t>,</w:t>
+      </w:r>
+      <w:r>
+        <w:rPr>
+          <w:rFonts w:ascii="Times New Roman" w:hAnsi="Times New Roman" w:cs="Times New Roman"/>
+        </w:rPr>
+        <w:t xml:space="preserve"> the sports analytics </w:t>
+      </w:r>
+      <w:r>
+        <w:rPr>
+          <w:rFonts w:ascii="Times New Roman" w:hAnsi="Times New Roman" w:cs="Times New Roman"/>
+        </w:rPr>
+        <w:t>business</w:t>
+      </w:r>
+      <w:r>
+        <w:rPr>
+          <w:rFonts w:ascii="Times New Roman" w:hAnsi="Times New Roman" w:cs="Times New Roman"/>
+        </w:rPr>
+        <w:t xml:space="preserve"> </w:t>
+      </w:r>
+      <w:r>
+        <w:rPr>
+          <w:rFonts w:ascii="Times New Roman" w:hAnsi="Times New Roman" w:cs="Times New Roman"/>
+        </w:rPr>
+        <w:t>has been</w:t>
+      </w:r>
+      <w:r>
+        <w:rPr>
+          <w:rFonts w:ascii="Times New Roman" w:hAnsi="Times New Roman" w:cs="Times New Roman"/>
+        </w:rPr>
+        <w:t xml:space="preserve"> </w:t>
+      </w:r>
+      <w:r>
+        <w:rPr>
+          <w:rFonts w:ascii="Times New Roman" w:hAnsi="Times New Roman" w:cs="Times New Roman"/>
+        </w:rPr>
+        <w:t>thriving</w:t>
+      </w:r>
+      <w:r>
+        <w:rPr>
+          <w:rFonts w:ascii="Times New Roman" w:hAnsi="Times New Roman" w:cs="Times New Roman"/>
+        </w:rPr>
+        <w:t xml:space="preserve">. </w:t>
+      </w:r>
+      <w:r>
+        <w:rPr>
+          <w:rFonts w:ascii="Times New Roman" w:hAnsi="Times New Roman" w:cs="Times New Roman"/>
+        </w:rPr>
+        <w:t>“T</w:t>
+      </w:r>
+      <w:r>
+        <w:rPr>
+          <w:rFonts w:ascii="Times New Roman" w:hAnsi="Times New Roman" w:cs="Times New Roman"/>
+        </w:rPr>
+        <w:t xml:space="preserve">he </w:t>
+      </w:r>
+      <w:r>
+        <w:rPr>
+          <w:rFonts w:ascii="Times New Roman" w:hAnsi="Times New Roman" w:cs="Times New Roman"/>
+        </w:rPr>
+        <w:t>g</w:t>
+      </w:r>
+      <w:r>
+        <w:rPr>
+          <w:rFonts w:ascii="Times New Roman" w:hAnsi="Times New Roman" w:cs="Times New Roman"/>
+        </w:rPr>
+        <w:t xml:space="preserve">lobal </w:t>
+      </w:r>
+      <w:r>
+        <w:rPr>
+          <w:rFonts w:ascii="Times New Roman" w:hAnsi="Times New Roman" w:cs="Times New Roman"/>
+        </w:rPr>
+        <w:t>s</w:t>
+      </w:r>
+      <w:r>
+        <w:rPr>
+          <w:rFonts w:ascii="Times New Roman" w:hAnsi="Times New Roman" w:cs="Times New Roman"/>
+        </w:rPr>
+        <w:t xml:space="preserve">ports </w:t>
+      </w:r>
+      <w:r>
+        <w:rPr>
+          <w:rFonts w:ascii="Times New Roman" w:hAnsi="Times New Roman" w:cs="Times New Roman"/>
+        </w:rPr>
+        <w:t>a</w:t>
+      </w:r>
+      <w:r>
+        <w:rPr>
+          <w:rFonts w:ascii="Times New Roman" w:hAnsi="Times New Roman" w:cs="Times New Roman"/>
+        </w:rPr>
+        <w:t xml:space="preserve">nalytics </w:t>
+      </w:r>
+      <w:r>
+        <w:rPr>
+          <w:rFonts w:ascii="Times New Roman" w:hAnsi="Times New Roman" w:cs="Times New Roman"/>
+        </w:rPr>
+        <w:t>m</w:t>
+      </w:r>
+      <w:r>
+        <w:rPr>
+          <w:rFonts w:ascii="Times New Roman" w:hAnsi="Times New Roman" w:cs="Times New Roman"/>
+        </w:rPr>
+        <w:t xml:space="preserve">arket is </w:t>
+      </w:r>
+      <w:r>
+        <w:rPr>
+          <w:rFonts w:ascii="Times New Roman" w:hAnsi="Times New Roman" w:cs="Times New Roman"/>
+        </w:rPr>
+        <w:t>e</w:t>
+      </w:r>
+      <w:r>
+        <w:rPr>
+          <w:rFonts w:ascii="Times New Roman" w:hAnsi="Times New Roman" w:cs="Times New Roman"/>
+        </w:rPr>
+        <w:t xml:space="preserve">xpected to </w:t>
+      </w:r>
+      <w:r>
+        <w:rPr>
+          <w:rFonts w:ascii="Times New Roman" w:hAnsi="Times New Roman" w:cs="Times New Roman"/>
+        </w:rPr>
+        <w:t>r</w:t>
+      </w:r>
+      <w:r>
+        <w:rPr>
+          <w:rFonts w:ascii="Times New Roman" w:hAnsi="Times New Roman" w:cs="Times New Roman"/>
+        </w:rPr>
+        <w:t xml:space="preserve">each at a </w:t>
+      </w:r>
+      <w:r>
+        <w:rPr>
+          <w:rFonts w:ascii="Times New Roman" w:hAnsi="Times New Roman" w:cs="Times New Roman"/>
+        </w:rPr>
+        <w:t>r</w:t>
+      </w:r>
+      <w:r>
+        <w:rPr>
+          <w:rFonts w:ascii="Times New Roman" w:hAnsi="Times New Roman" w:cs="Times New Roman"/>
+        </w:rPr>
+        <w:t xml:space="preserve">evenue of $4.5 </w:t>
+      </w:r>
+      <w:r>
+        <w:rPr>
+          <w:rFonts w:ascii="Times New Roman" w:hAnsi="Times New Roman" w:cs="Times New Roman"/>
+        </w:rPr>
+        <w:t>b</w:t>
+      </w:r>
+      <w:r>
+        <w:rPr>
+          <w:rFonts w:ascii="Times New Roman" w:hAnsi="Times New Roman" w:cs="Times New Roman"/>
+        </w:rPr>
+        <w:t xml:space="preserve">illion by 2024, </w:t>
+      </w:r>
+      <w:r>
+        <w:rPr>
+          <w:rFonts w:ascii="Times New Roman" w:hAnsi="Times New Roman" w:cs="Times New Roman"/>
+        </w:rPr>
+        <w:t>g</w:t>
+      </w:r>
+      <w:r>
+        <w:rPr>
+          <w:rFonts w:ascii="Times New Roman" w:hAnsi="Times New Roman" w:cs="Times New Roman"/>
+        </w:rPr>
+        <w:t xml:space="preserve">rowing at a CAGR </w:t>
+      </w:r>
+      <w:r>
+        <w:rPr>
+          <w:rFonts w:ascii="Times New Roman" w:hAnsi="Times New Roman" w:cs="Times New Roman"/>
+        </w:rPr>
+        <w:t xml:space="preserve">[Compound Annual Growth Rate] </w:t>
+      </w:r>
+      <w:r>
+        <w:rPr>
+          <w:rFonts w:ascii="Times New Roman" w:hAnsi="Times New Roman" w:cs="Times New Roman"/>
+        </w:rPr>
+        <w:t>of 43.5%</w:t>
+      </w:r>
+      <w:r>
+        <w:rPr>
+          <w:rFonts w:ascii="Times New Roman" w:hAnsi="Times New Roman" w:cs="Times New Roman"/>
+        </w:rPr>
+        <w:t xml:space="preserve">” </w:t>
+      </w:r>
+      <w:r>
+        <w:rPr>
+          <w:rFonts w:ascii="Times New Roman" w:hAnsi="Times New Roman" w:cs="Times New Roman"/>
+        </w:rPr>
+        <w:t>[1].</w:t>
+      </w:r>
+      <w:r>
+        <w:rPr>
+          <w:rFonts w:ascii="Times New Roman" w:hAnsi="Times New Roman" w:cs="Times New Roman"/>
+        </w:rPr>
+        <w:t xml:space="preserve"> </w:t>
+      </w:r>
+    </w:p>
+    <w:p>
+      <w:pPr>
+        <w:rPr>
+          <w:rFonts w:ascii="Times New Roman" w:hAnsi="Times New Roman" w:cs="Times New Roman"/>
+        </w:rPr>
+      </w:pPr>
+    </w:p>
+    <w:p>
+      <w:pPr>
+        <w:rPr>
+          <w:rFonts w:ascii="Times New Roman" w:hAnsi="Times New Roman" w:cs="Times New Roman"/>
+        </w:rPr>
+      </w:pPr>
+      <w:r>
+        <w:rPr>
+          <w:rFonts w:ascii="Times New Roman" w:hAnsi="Times New Roman" w:cs="Times New Roman"/>
+        </w:rPr>
+        <w:t>1.1 – Current State of Sports Analytics</w:t>
+      </w:r>
+    </w:p>
+    <w:p>
+      <w:pPr>
+        <w:rPr>
+          <w:rFonts w:ascii="Times New Roman" w:hAnsi="Times New Roman" w:cs="Times New Roman"/>
+        </w:rPr>
+      </w:pPr>
+      <w:r>
+        <w:rPr>
+          <w:rFonts w:ascii="Times New Roman" w:hAnsi="Times New Roman" w:cs="Times New Roman"/>
+        </w:rPr>
+        <w:t>Obviously, the most well-known adoption of analytics into the sports universe was within</w:t>
+      </w:r>
+      <w:r>
+        <w:rPr>
+          <w:rFonts w:ascii="Times New Roman" w:hAnsi="Times New Roman" w:cs="Times New Roman"/>
+        </w:rPr>
+        <w:t xml:space="preserve"> Major League Baseball</w:t>
+      </w:r>
+      <w:r>
+        <w:rPr>
+          <w:rFonts w:ascii="Times New Roman" w:hAnsi="Times New Roman" w:cs="Times New Roman"/>
+        </w:rPr>
+        <w:t>,</w:t>
+      </w:r>
+      <w:r>
+        <w:rPr>
+          <w:rFonts w:ascii="Times New Roman" w:hAnsi="Times New Roman" w:cs="Times New Roman"/>
+        </w:rPr>
+        <w:t xml:space="preserve"> </w:t>
+      </w:r>
+      <w:r>
+        <w:rPr>
+          <w:rFonts w:ascii="Times New Roman" w:hAnsi="Times New Roman" w:cs="Times New Roman"/>
+        </w:rPr>
+        <w:t>thanks largely to</w:t>
+      </w:r>
+      <w:r>
+        <w:rPr>
+          <w:rFonts w:ascii="Times New Roman" w:hAnsi="Times New Roman" w:cs="Times New Roman"/>
+        </w:rPr>
+        <w:t xml:space="preserve"> </w:t>
+      </w:r>
+      <w:r>
+        <w:rPr>
+          <w:rFonts w:ascii="Times New Roman" w:hAnsi="Times New Roman" w:cs="Times New Roman"/>
+        </w:rPr>
+        <w:t xml:space="preserve">Michael Lewis’ 2003 book </w:t>
+      </w:r>
+      <w:r>
+        <w:rPr>
+          <w:rFonts w:ascii="Times New Roman" w:hAnsi="Times New Roman" w:cs="Times New Roman"/>
+          <w:i/>
+          <w:iCs/>
+        </w:rPr>
+        <w:t xml:space="preserve">Moneyball </w:t>
+      </w:r>
+      <w:r>
+        <w:rPr>
+          <w:rFonts w:ascii="Times New Roman" w:hAnsi="Times New Roman" w:cs="Times New Roman"/>
+        </w:rPr>
+        <w:t xml:space="preserve">and </w:t>
+      </w:r>
+      <w:r>
+        <w:rPr>
+          <w:rFonts w:ascii="Times New Roman" w:hAnsi="Times New Roman" w:cs="Times New Roman"/>
+        </w:rPr>
+        <w:t xml:space="preserve">subsequent movie </w:t>
+      </w:r>
+      <w:r>
+        <w:rPr>
+          <w:rFonts w:ascii="Times New Roman" w:hAnsi="Times New Roman" w:cs="Times New Roman"/>
+        </w:rPr>
+        <w:t>blockbuster</w:t>
+      </w:r>
+      <w:r>
+        <w:rPr>
+          <w:rFonts w:ascii="Times New Roman" w:hAnsi="Times New Roman" w:cs="Times New Roman"/>
+        </w:rPr>
+        <w:t xml:space="preserve">, </w:t>
+      </w:r>
+      <w:r>
+        <w:rPr>
+          <w:rFonts w:ascii="Times New Roman" w:hAnsi="Times New Roman" w:cs="Times New Roman"/>
+        </w:rPr>
+        <w:t>starin</w:t>
+      </w:r>
+      <w:r>
+        <w:rPr>
+          <w:rFonts w:ascii="Times New Roman" w:hAnsi="Times New Roman" w:cs="Times New Roman"/>
+        </w:rPr>
+        <w:t>g</w:t>
+      </w:r>
+      <w:r>
+        <w:rPr>
+          <w:rFonts w:ascii="Times New Roman" w:hAnsi="Times New Roman" w:cs="Times New Roman"/>
+        </w:rPr>
+        <w:t xml:space="preserve"> Brad Pitt</w:t>
+      </w:r>
+      <w:r>
+        <w:rPr>
+          <w:rFonts w:ascii="Times New Roman" w:hAnsi="Times New Roman" w:cs="Times New Roman"/>
+        </w:rPr>
+        <w:t>,</w:t>
+      </w:r>
+      <w:r>
+        <w:rPr>
+          <w:rFonts w:ascii="Times New Roman" w:hAnsi="Times New Roman" w:cs="Times New Roman"/>
+        </w:rPr>
+        <w:t xml:space="preserve"> in 2011.</w:t>
+      </w:r>
+      <w:r>
+        <w:rPr>
+          <w:rFonts w:ascii="Times New Roman" w:hAnsi="Times New Roman" w:cs="Times New Roman"/>
+        </w:rPr>
+        <w:t xml:space="preserve"> </w:t>
+      </w:r>
+      <w:r>
+        <w:rPr>
+          <w:rFonts w:ascii="Times New Roman" w:hAnsi="Times New Roman" w:cs="Times New Roman"/>
+        </w:rPr>
+        <w:t xml:space="preserve">The </w:t>
+      </w:r>
+      <w:r>
+        <w:rPr>
+          <w:rFonts w:ascii="Times New Roman" w:hAnsi="Times New Roman" w:cs="Times New Roman"/>
+        </w:rPr>
+        <w:t xml:space="preserve">book which chronicles the </w:t>
+      </w:r>
+      <w:r>
+        <w:rPr>
+          <w:rFonts w:ascii="Times New Roman" w:hAnsi="Times New Roman" w:cs="Times New Roman"/>
+        </w:rPr>
+        <w:t>influence of</w:t>
+      </w:r>
+      <w:r>
+        <w:rPr>
+          <w:rFonts w:ascii="Times New Roman" w:hAnsi="Times New Roman" w:cs="Times New Roman"/>
+        </w:rPr>
+        <w:t xml:space="preserve"> </w:t>
+      </w:r>
+      <w:r>
+        <w:rPr>
+          <w:rFonts w:ascii="Times New Roman" w:hAnsi="Times New Roman" w:cs="Times New Roman"/>
+        </w:rPr>
+        <w:t xml:space="preserve">Bill James, the </w:t>
+      </w:r>
+      <w:r>
+        <w:rPr>
+          <w:rFonts w:ascii="Times New Roman" w:hAnsi="Times New Roman" w:cs="Times New Roman"/>
+        </w:rPr>
+        <w:t>field</w:t>
+      </w:r>
+      <w:r>
+        <w:rPr>
+          <w:rFonts w:ascii="Times New Roman" w:hAnsi="Times New Roman" w:cs="Times New Roman"/>
+        </w:rPr>
+        <w:t xml:space="preserve"> of empirical baseball research </w:t>
+      </w:r>
+      <w:r>
+        <w:rPr>
+          <w:rFonts w:ascii="Times New Roman" w:hAnsi="Times New Roman" w:cs="Times New Roman"/>
+        </w:rPr>
+        <w:t xml:space="preserve">known as </w:t>
+      </w:r>
+      <w:r>
+        <w:rPr>
+          <w:rFonts w:ascii="Times New Roman" w:hAnsi="Times New Roman" w:cs="Times New Roman"/>
+        </w:rPr>
+        <w:t xml:space="preserve">Sabermetrics, and the </w:t>
+      </w:r>
+      <w:r>
+        <w:rPr>
+          <w:rFonts w:ascii="Times New Roman" w:hAnsi="Times New Roman" w:cs="Times New Roman"/>
+        </w:rPr>
+        <w:t xml:space="preserve">story of the </w:t>
+      </w:r>
+      <w:r>
+        <w:rPr>
+          <w:rFonts w:ascii="Times New Roman" w:hAnsi="Times New Roman" w:cs="Times New Roman"/>
+        </w:rPr>
+        <w:t xml:space="preserve">2002 </w:t>
+      </w:r>
+      <w:r>
+        <w:rPr>
+          <w:rFonts w:ascii="Times New Roman" w:hAnsi="Times New Roman" w:cs="Times New Roman"/>
+        </w:rPr>
+        <w:t>Oakland A’s</w:t>
+      </w:r>
+      <w:r>
+        <w:rPr>
+          <w:rFonts w:ascii="Times New Roman" w:hAnsi="Times New Roman" w:cs="Times New Roman"/>
+        </w:rPr>
+        <w:t xml:space="preserve"> success </w:t>
+      </w:r>
+      <w:r>
+        <w:rPr>
+          <w:rFonts w:ascii="Times New Roman" w:hAnsi="Times New Roman" w:cs="Times New Roman"/>
+        </w:rPr>
+        <w:t>has been</w:t>
+      </w:r>
+      <w:r>
+        <w:rPr>
+          <w:rFonts w:ascii="Times New Roman" w:hAnsi="Times New Roman" w:cs="Times New Roman"/>
+        </w:rPr>
+        <w:t xml:space="preserve"> the poster</w:t>
+      </w:r>
+      <w:r>
+        <w:rPr>
+          <w:rFonts w:ascii="Times New Roman" w:hAnsi="Times New Roman" w:cs="Times New Roman"/>
+        </w:rPr>
+        <w:t xml:space="preserve"> </w:t>
+      </w:r>
+      <w:r>
+        <w:rPr>
+          <w:rFonts w:ascii="Times New Roman" w:hAnsi="Times New Roman" w:cs="Times New Roman"/>
+        </w:rPr>
+        <w:t>child of</w:t>
+      </w:r>
+      <w:r>
+        <w:rPr>
+          <w:rFonts w:ascii="Times New Roman" w:hAnsi="Times New Roman" w:cs="Times New Roman"/>
+        </w:rPr>
+        <w:t xml:space="preserve"> </w:t>
+      </w:r>
+      <w:r>
+        <w:rPr>
+          <w:rFonts w:ascii="Times New Roman" w:hAnsi="Times New Roman" w:cs="Times New Roman"/>
+        </w:rPr>
+        <w:t>how data can create</w:t>
+      </w:r>
+      <w:r>
+        <w:rPr>
+          <w:rFonts w:ascii="Times New Roman" w:hAnsi="Times New Roman" w:cs="Times New Roman"/>
+        </w:rPr>
+        <w:t xml:space="preserve"> a competitive edge on the playing field.</w:t>
+      </w:r>
+      <w:r>
+        <w:rPr>
+          <w:rFonts w:ascii="Times New Roman" w:hAnsi="Times New Roman" w:cs="Times New Roman"/>
+        </w:rPr>
+        <w:t xml:space="preserve"> </w:t>
+      </w:r>
+      <w:r>
+        <w:rPr>
+          <w:rFonts w:ascii="Times New Roman" w:hAnsi="Times New Roman" w:cs="Times New Roman"/>
+        </w:rPr>
+        <w:t xml:space="preserve">But </w:t>
+      </w:r>
+      <w:r>
+        <w:rPr>
+          <w:rFonts w:ascii="Times New Roman" w:hAnsi="Times New Roman" w:cs="Times New Roman"/>
+        </w:rPr>
+        <w:t>sports</w:t>
+      </w:r>
+      <w:r>
+        <w:rPr>
+          <w:rFonts w:ascii="Times New Roman" w:hAnsi="Times New Roman" w:cs="Times New Roman"/>
+        </w:rPr>
+        <w:t xml:space="preserve"> analytics has made its impression in far more avenues than just baseball. </w:t>
+      </w:r>
+      <w:r>
+        <w:rPr>
+          <w:rFonts w:ascii="Times New Roman" w:hAnsi="Times New Roman" w:cs="Times New Roman"/>
+        </w:rPr>
+        <w:t>The field is responsible for</w:t>
+      </w:r>
+      <w:r>
+        <w:rPr>
+          <w:rFonts w:ascii="Times New Roman" w:hAnsi="Times New Roman" w:cs="Times New Roman"/>
+        </w:rPr>
+        <w:t xml:space="preserve"> the increased emphasis of the three-point shot in basketball, the use of </w:t>
+      </w:r>
+      <w:r>
+        <w:rPr>
+          <w:rFonts w:ascii="Times New Roman" w:hAnsi="Times New Roman" w:cs="Times New Roman"/>
+        </w:rPr>
+        <w:t xml:space="preserve">optical </w:t>
+      </w:r>
+      <w:r>
+        <w:rPr>
+          <w:rFonts w:ascii="Times New Roman" w:hAnsi="Times New Roman" w:cs="Times New Roman"/>
+        </w:rPr>
+        <w:t>player tracking technology in the NFL,</w:t>
+      </w:r>
+      <w:r>
+        <w:rPr>
+          <w:rFonts w:ascii="Times New Roman" w:hAnsi="Times New Roman" w:cs="Times New Roman"/>
+        </w:rPr>
+        <w:t xml:space="preserve"> and even</w:t>
+      </w:r>
+      <w:r>
+        <w:rPr>
+          <w:rFonts w:ascii="Times New Roman" w:hAnsi="Times New Roman" w:cs="Times New Roman"/>
+        </w:rPr>
+        <w:t xml:space="preserve"> the statistical optimization of curling </w:t>
+      </w:r>
+      <w:r>
+        <w:rPr>
+          <w:rFonts w:ascii="Times New Roman" w:hAnsi="Times New Roman" w:cs="Times New Roman"/>
+        </w:rPr>
+        <w:t>game strategy</w:t>
+      </w:r>
+      <w:r>
+        <w:rPr>
+          <w:rFonts w:ascii="Times New Roman" w:hAnsi="Times New Roman" w:cs="Times New Roman"/>
+        </w:rPr>
+        <w:t xml:space="preserve"> that led </w:t>
+      </w:r>
+      <w:r>
+        <w:rPr>
+          <w:rFonts w:ascii="Times New Roman" w:hAnsi="Times New Roman" w:cs="Times New Roman"/>
+        </w:rPr>
+        <w:t xml:space="preserve">the </w:t>
+      </w:r>
+      <w:r>
+        <w:rPr>
+          <w:rFonts w:ascii="Times New Roman" w:hAnsi="Times New Roman" w:cs="Times New Roman"/>
+        </w:rPr>
+        <w:t xml:space="preserve">Swedish </w:t>
+      </w:r>
+      <w:r>
+        <w:rPr>
+          <w:rFonts w:ascii="Times New Roman" w:hAnsi="Times New Roman" w:cs="Times New Roman"/>
+        </w:rPr>
+        <w:t>women</w:t>
+      </w:r>
+      <w:r>
+        <w:rPr>
+          <w:rFonts w:ascii="Times New Roman" w:hAnsi="Times New Roman" w:cs="Times New Roman"/>
+        </w:rPr>
+        <w:t xml:space="preserve">’s </w:t>
+      </w:r>
+      <w:r>
+        <w:rPr>
+          <w:rFonts w:ascii="Times New Roman" w:hAnsi="Times New Roman" w:cs="Times New Roman"/>
+        </w:rPr>
+        <w:t>national team to a</w:t>
+      </w:r>
+      <w:r>
+        <w:rPr>
+          <w:rFonts w:ascii="Times New Roman" w:hAnsi="Times New Roman" w:cs="Times New Roman"/>
+        </w:rPr>
+        <w:t xml:space="preserve"> </w:t>
+      </w:r>
+      <w:r>
+        <w:rPr>
+          <w:rFonts w:ascii="Times New Roman" w:hAnsi="Times New Roman" w:cs="Times New Roman"/>
+        </w:rPr>
+        <w:t>gold medal in the 2018</w:t>
+      </w:r>
+      <w:r>
+        <w:rPr>
+          <w:rFonts w:ascii="Times New Roman" w:hAnsi="Times New Roman" w:cs="Times New Roman"/>
+        </w:rPr>
+        <w:t xml:space="preserve"> Winter Olympics</w:t>
+      </w:r>
+      <w:r>
+        <w:rPr>
+          <w:rFonts w:ascii="Times New Roman" w:hAnsi="Times New Roman" w:cs="Times New Roman"/>
+        </w:rPr>
+        <w:t xml:space="preserve"> </w:t>
+      </w:r>
+      <w:r>
+        <w:rPr>
+          <w:rFonts w:ascii="Times New Roman" w:hAnsi="Times New Roman" w:cs="Times New Roman"/>
+        </w:rPr>
+        <w:t>[2]</w:t>
+      </w:r>
+      <w:r>
+        <w:rPr>
+          <w:rFonts w:ascii="Times New Roman" w:hAnsi="Times New Roman" w:cs="Times New Roman"/>
+        </w:rPr>
+        <w:t xml:space="preserve">, </w:t>
+      </w:r>
+      <w:r>
+        <w:rPr>
+          <w:rFonts w:ascii="Times New Roman" w:hAnsi="Times New Roman" w:cs="Times New Roman"/>
+        </w:rPr>
+        <w:t xml:space="preserve">just </w:t>
+      </w:r>
+      <w:r>
+        <w:rPr>
+          <w:rFonts w:ascii="Times New Roman" w:hAnsi="Times New Roman" w:cs="Times New Roman"/>
+        </w:rPr>
+        <w:t>to name a few.</w:t>
+      </w:r>
+    </w:p>
+    <w:p>
+      <w:pPr>
+        <w:rPr>
+          <w:rFonts w:ascii="Times New Roman" w:hAnsi="Times New Roman" w:cs="Times New Roman"/>
+        </w:rPr>
+      </w:pPr>
+    </w:p>
+    <w:p>
+      <w:pPr>
+        <w:rPr>
+          <w:rFonts w:ascii="Times New Roman" w:hAnsi="Times New Roman" w:cs="Times New Roman"/>
+        </w:rPr>
+      </w:pPr>
+      <w:r>
+        <w:rPr>
+          <w:rFonts w:ascii="Times New Roman" w:hAnsi="Times New Roman" w:cs="Times New Roman"/>
+        </w:rPr>
+        <w:t>T</w:t>
+      </w:r>
+      <w:r>
+        <w:rPr>
+          <w:rFonts w:ascii="Times New Roman" w:hAnsi="Times New Roman" w:cs="Times New Roman"/>
+        </w:rPr>
+        <w:t xml:space="preserve">he integration </w:t>
+      </w:r>
+      <w:r>
+        <w:rPr>
+          <w:rFonts w:ascii="Times New Roman" w:hAnsi="Times New Roman" w:cs="Times New Roman"/>
+        </w:rPr>
+        <w:t xml:space="preserve">of data analysts and scientists </w:t>
+      </w:r>
+      <w:r>
+        <w:rPr>
+          <w:rFonts w:ascii="Times New Roman" w:hAnsi="Times New Roman" w:cs="Times New Roman"/>
+        </w:rPr>
+        <w:t xml:space="preserve">as a crucial element of </w:t>
+      </w:r>
+      <w:r>
+        <w:rPr>
+          <w:rFonts w:ascii="Times New Roman" w:hAnsi="Times New Roman" w:cs="Times New Roman"/>
+        </w:rPr>
+        <w:t xml:space="preserve">professional sports </w:t>
+      </w:r>
+      <w:r>
+        <w:rPr>
+          <w:rFonts w:ascii="Times New Roman" w:hAnsi="Times New Roman" w:cs="Times New Roman"/>
+        </w:rPr>
+        <w:t>organizations</w:t>
+      </w:r>
+      <w:r>
+        <w:rPr>
+          <w:rFonts w:ascii="Times New Roman" w:hAnsi="Times New Roman" w:cs="Times New Roman"/>
+        </w:rPr>
+        <w:t xml:space="preserve"> appears here to stay</w:t>
+      </w:r>
+      <w:r>
+        <w:rPr>
+          <w:rFonts w:ascii="Times New Roman" w:hAnsi="Times New Roman" w:cs="Times New Roman"/>
+        </w:rPr>
+        <w:t xml:space="preserve">, </w:t>
+      </w:r>
+      <w:r>
+        <w:rPr>
+          <w:rFonts w:ascii="Times New Roman" w:hAnsi="Times New Roman" w:cs="Times New Roman"/>
+        </w:rPr>
+        <w:t xml:space="preserve">but </w:t>
+      </w:r>
+      <w:r>
+        <w:rPr>
+          <w:rFonts w:ascii="Times New Roman" w:hAnsi="Times New Roman" w:cs="Times New Roman"/>
+        </w:rPr>
+        <w:t xml:space="preserve">the </w:t>
+      </w:r>
+      <w:r>
+        <w:rPr>
+          <w:rFonts w:ascii="Times New Roman" w:hAnsi="Times New Roman" w:cs="Times New Roman"/>
+        </w:rPr>
+        <w:t xml:space="preserve">acceleration </w:t>
+      </w:r>
+      <w:r>
+        <w:rPr>
+          <w:rFonts w:ascii="Times New Roman" w:hAnsi="Times New Roman" w:cs="Times New Roman"/>
+        </w:rPr>
+        <w:t>in the field’s ad</w:t>
+      </w:r>
+      <w:r>
+        <w:rPr>
+          <w:rFonts w:ascii="Times New Roman" w:hAnsi="Times New Roman" w:cs="Times New Roman"/>
+        </w:rPr>
+        <w:t xml:space="preserve">option </w:t>
+      </w:r>
+      <w:r>
+        <w:rPr>
+          <w:rFonts w:ascii="Times New Roman" w:hAnsi="Times New Roman" w:cs="Times New Roman"/>
+        </w:rPr>
+        <w:t>can be</w:t>
+      </w:r>
+      <w:r>
+        <w:rPr>
+          <w:rFonts w:ascii="Times New Roman" w:hAnsi="Times New Roman" w:cs="Times New Roman"/>
+        </w:rPr>
+        <w:t xml:space="preserve"> tied to</w:t>
+      </w:r>
+      <w:r>
+        <w:rPr>
+          <w:rFonts w:ascii="Times New Roman" w:hAnsi="Times New Roman" w:cs="Times New Roman"/>
+        </w:rPr>
+        <w:t xml:space="preserve"> the increased availability of data.</w:t>
+      </w:r>
+      <w:r>
+        <w:rPr>
+          <w:rFonts w:ascii="Times New Roman" w:hAnsi="Times New Roman" w:cs="Times New Roman"/>
+        </w:rPr>
+        <w:t xml:space="preserve"> </w:t>
+      </w:r>
+      <w:r>
+        <w:rPr>
+          <w:rFonts w:ascii="Times New Roman" w:hAnsi="Times New Roman" w:cs="Times New Roman"/>
+        </w:rPr>
+        <w:t xml:space="preserve">The NFL and NBA hold yearly hackathons </w:t>
+      </w:r>
+      <w:r>
+        <w:rPr>
+          <w:rFonts w:ascii="Times New Roman" w:hAnsi="Times New Roman" w:cs="Times New Roman"/>
+        </w:rPr>
+        <w:t>to</w:t>
+      </w:r>
+      <w:r>
+        <w:rPr>
+          <w:rFonts w:ascii="Times New Roman" w:hAnsi="Times New Roman" w:cs="Times New Roman"/>
+        </w:rPr>
+        <w:t xml:space="preserve"> allow </w:t>
+      </w:r>
+      <w:r>
+        <w:rPr>
+          <w:rFonts w:ascii="Times New Roman" w:hAnsi="Times New Roman" w:cs="Times New Roman"/>
+        </w:rPr>
+        <w:t>anyone the opportunity to dive into</w:t>
+      </w:r>
+      <w:r>
+        <w:rPr>
+          <w:rFonts w:ascii="Times New Roman" w:hAnsi="Times New Roman" w:cs="Times New Roman"/>
+        </w:rPr>
+        <w:t xml:space="preserve"> their </w:t>
+      </w:r>
+      <w:r>
+        <w:rPr>
+          <w:rFonts w:ascii="Times New Roman" w:hAnsi="Times New Roman" w:cs="Times New Roman"/>
+        </w:rPr>
+        <w:t>sport’s</w:t>
+      </w:r>
+      <w:r>
+        <w:rPr>
+          <w:rFonts w:ascii="Times New Roman" w:hAnsi="Times New Roman" w:cs="Times New Roman"/>
+        </w:rPr>
+        <w:t xml:space="preserve"> data </w:t>
+      </w:r>
+      <w:r>
+        <w:rPr>
+          <w:rFonts w:ascii="Times New Roman" w:hAnsi="Times New Roman" w:cs="Times New Roman"/>
+        </w:rPr>
+        <w:t>and present findings to top league</w:t>
+      </w:r>
+      <w:r>
+        <w:rPr>
+          <w:rFonts w:ascii="Times New Roman" w:hAnsi="Times New Roman" w:cs="Times New Roman"/>
+        </w:rPr>
+        <w:t xml:space="preserve"> </w:t>
+      </w:r>
+      <w:r>
+        <w:rPr>
+          <w:rFonts w:ascii="Times New Roman" w:hAnsi="Times New Roman" w:cs="Times New Roman"/>
+        </w:rPr>
+        <w:t>officials</w:t>
+      </w:r>
+      <w:r>
+        <w:rPr>
+          <w:rFonts w:ascii="Times New Roman" w:hAnsi="Times New Roman" w:cs="Times New Roman"/>
+        </w:rPr>
+        <w:t xml:space="preserve"> with prizes and networking at stake</w:t>
+      </w:r>
+      <w:r>
+        <w:rPr>
+          <w:rFonts w:ascii="Times New Roman" w:hAnsi="Times New Roman" w:cs="Times New Roman"/>
+        </w:rPr>
+        <w:t>. Conferences such as Sloan Sports Analytics Conference</w:t>
+      </w:r>
+      <w:r>
+        <w:rPr>
+          <w:rFonts w:ascii="Times New Roman" w:hAnsi="Times New Roman" w:cs="Times New Roman"/>
+        </w:rPr>
+        <w:t xml:space="preserve"> in Boston began as a small gathering</w:t>
+      </w:r>
+      <w:r>
+        <w:rPr>
+          <w:rFonts w:ascii="Times New Roman" w:hAnsi="Times New Roman" w:cs="Times New Roman"/>
+        </w:rPr>
+        <w:t xml:space="preserve"> of about 100 attendees in 2006</w:t>
+      </w:r>
+      <w:r>
+        <w:rPr>
+          <w:rFonts w:ascii="Times New Roman" w:hAnsi="Times New Roman" w:cs="Times New Roman"/>
+        </w:rPr>
+        <w:t>,</w:t>
+      </w:r>
+      <w:r>
+        <w:rPr>
+          <w:rFonts w:ascii="Times New Roman" w:hAnsi="Times New Roman" w:cs="Times New Roman"/>
+        </w:rPr>
+        <w:t xml:space="preserve"> and </w:t>
+      </w:r>
+      <w:r>
+        <w:rPr>
+          <w:rFonts w:ascii="Times New Roman" w:hAnsi="Times New Roman" w:cs="Times New Roman"/>
+        </w:rPr>
+        <w:t>now in 2020</w:t>
+      </w:r>
+      <w:r>
+        <w:rPr>
+          <w:rFonts w:ascii="Times New Roman" w:hAnsi="Times New Roman" w:cs="Times New Roman"/>
+        </w:rPr>
+        <w:t>,</w:t>
+      </w:r>
+      <w:r>
+        <w:rPr>
+          <w:rFonts w:ascii="Times New Roman" w:hAnsi="Times New Roman" w:cs="Times New Roman"/>
+        </w:rPr>
+        <w:t xml:space="preserve"> </w:t>
+      </w:r>
+      <w:r>
+        <w:rPr>
+          <w:rFonts w:ascii="Times New Roman" w:hAnsi="Times New Roman" w:cs="Times New Roman"/>
+        </w:rPr>
+        <w:t>attracts</w:t>
+      </w:r>
+      <w:r>
+        <w:rPr>
+          <w:rFonts w:ascii="Times New Roman" w:hAnsi="Times New Roman" w:cs="Times New Roman"/>
+        </w:rPr>
+        <w:t xml:space="preserve"> over 4,000</w:t>
+      </w:r>
+      <w:r>
+        <w:rPr>
+          <w:rFonts w:ascii="Times New Roman" w:hAnsi="Times New Roman" w:cs="Times New Roman"/>
+        </w:rPr>
+        <w:t xml:space="preserve"> people. The conference has </w:t>
+      </w:r>
+      <w:r>
+        <w:rPr>
+          <w:rFonts w:ascii="Times New Roman" w:hAnsi="Times New Roman" w:cs="Times New Roman"/>
+        </w:rPr>
+        <w:t>gain</w:t>
+      </w:r>
+      <w:r>
+        <w:rPr>
+          <w:rFonts w:ascii="Times New Roman" w:hAnsi="Times New Roman" w:cs="Times New Roman"/>
+        </w:rPr>
+        <w:t>ed</w:t>
+      </w:r>
+      <w:r>
+        <w:rPr>
+          <w:rFonts w:ascii="Times New Roman" w:hAnsi="Times New Roman" w:cs="Times New Roman"/>
+        </w:rPr>
+        <w:t xml:space="preserve"> national recognition, </w:t>
+      </w:r>
+      <w:r>
+        <w:rPr>
+          <w:rFonts w:ascii="Times New Roman" w:hAnsi="Times New Roman" w:cs="Times New Roman"/>
+        </w:rPr>
+        <w:t>notably</w:t>
+      </w:r>
+      <w:r>
+        <w:rPr>
+          <w:rFonts w:ascii="Times New Roman" w:hAnsi="Times New Roman" w:cs="Times New Roman"/>
+        </w:rPr>
+        <w:t xml:space="preserve"> </w:t>
+      </w:r>
+      <w:r>
+        <w:rPr>
+          <w:rFonts w:ascii="Times New Roman" w:hAnsi="Times New Roman" w:cs="Times New Roman"/>
+        </w:rPr>
+        <w:t>hosting</w:t>
+      </w:r>
+      <w:r>
+        <w:rPr>
+          <w:rFonts w:ascii="Times New Roman" w:hAnsi="Times New Roman" w:cs="Times New Roman"/>
+        </w:rPr>
+        <w:t xml:space="preserve"> former President Barack Obama</w:t>
+      </w:r>
+      <w:r>
+        <w:rPr>
+          <w:rFonts w:ascii="Times New Roman" w:hAnsi="Times New Roman" w:cs="Times New Roman"/>
+        </w:rPr>
+        <w:t xml:space="preserve"> as the keynote</w:t>
+      </w:r>
+      <w:r>
+        <w:rPr>
+          <w:rFonts w:ascii="Times New Roman" w:hAnsi="Times New Roman" w:cs="Times New Roman"/>
+        </w:rPr>
+        <w:t xml:space="preserve"> speak</w:t>
+      </w:r>
+      <w:r>
+        <w:rPr>
+          <w:rFonts w:ascii="Times New Roman" w:hAnsi="Times New Roman" w:cs="Times New Roman"/>
+        </w:rPr>
+        <w:t>er</w:t>
+      </w:r>
+      <w:r>
+        <w:rPr>
+          <w:rFonts w:ascii="Times New Roman" w:hAnsi="Times New Roman" w:cs="Times New Roman"/>
+        </w:rPr>
+        <w:t xml:space="preserve"> </w:t>
+      </w:r>
+      <w:r>
+        <w:rPr>
+          <w:rFonts w:ascii="Times New Roman" w:hAnsi="Times New Roman" w:cs="Times New Roman"/>
+        </w:rPr>
+        <w:t>i</w:t>
+      </w:r>
+      <w:r>
+        <w:rPr>
+          <w:rFonts w:ascii="Times New Roman" w:hAnsi="Times New Roman" w:cs="Times New Roman"/>
+        </w:rPr>
+        <w:t>n 2018.</w:t>
+      </w:r>
+      <w:r>
+        <w:rPr>
+          <w:rFonts w:ascii="Times New Roman" w:hAnsi="Times New Roman" w:cs="Times New Roman"/>
+        </w:rPr>
+        <w:t xml:space="preserve"> </w:t>
+      </w:r>
+      <w:r>
+        <w:rPr>
+          <w:rFonts w:ascii="Times New Roman" w:hAnsi="Times New Roman" w:cs="Times New Roman"/>
+        </w:rPr>
+        <w:t>Th</w:t>
+      </w:r>
+      <w:r>
+        <w:rPr>
+          <w:rFonts w:ascii="Times New Roman" w:hAnsi="Times New Roman" w:cs="Times New Roman"/>
+        </w:rPr>
+        <w:t>e industry’s</w:t>
+      </w:r>
+      <w:r>
+        <w:rPr>
+          <w:rFonts w:ascii="Times New Roman" w:hAnsi="Times New Roman" w:cs="Times New Roman"/>
+        </w:rPr>
+        <w:t xml:space="preserve"> explosion in popularity</w:t>
+      </w:r>
+      <w:r>
+        <w:rPr>
+          <w:rFonts w:ascii="Times New Roman" w:hAnsi="Times New Roman" w:cs="Times New Roman"/>
+        </w:rPr>
+        <w:t>, though,</w:t>
+      </w:r>
+      <w:r>
+        <w:rPr>
+          <w:rFonts w:ascii="Times New Roman" w:hAnsi="Times New Roman" w:cs="Times New Roman"/>
+        </w:rPr>
+        <w:t xml:space="preserve"> </w:t>
+      </w:r>
+      <w:r>
+        <w:rPr>
+          <w:rFonts w:ascii="Times New Roman" w:hAnsi="Times New Roman" w:cs="Times New Roman"/>
+        </w:rPr>
+        <w:t xml:space="preserve">has been aided by communities such as </w:t>
+      </w:r>
+      <w:r>
+        <w:rPr>
+          <w:rFonts w:ascii="Times New Roman" w:hAnsi="Times New Roman" w:cs="Times New Roman"/>
+        </w:rPr>
+        <w:t xml:space="preserve">FiveThirtyEight, </w:t>
+      </w:r>
+      <w:r>
+        <w:rPr>
+          <w:rFonts w:ascii="Times New Roman" w:hAnsi="Times New Roman" w:cs="Times New Roman"/>
+        </w:rPr>
+        <w:t xml:space="preserve">Retrosheet, Sports-Reference, and league-offered APIs </w:t>
+      </w:r>
+      <w:r>
+        <w:rPr>
+          <w:rFonts w:ascii="Times New Roman" w:hAnsi="Times New Roman" w:cs="Times New Roman"/>
+        </w:rPr>
+        <w:t xml:space="preserve">bestowing data democracy to anyone that desires. </w:t>
+      </w:r>
+      <w:r>
+        <w:rPr>
+          <w:rFonts w:ascii="Times New Roman" w:hAnsi="Times New Roman" w:cs="Times New Roman"/>
+        </w:rPr>
+        <w:t xml:space="preserve">Sports analytics has largely become open-source and </w:t>
+      </w:r>
+      <w:r>
+        <w:rPr>
+          <w:rFonts w:ascii="Times New Roman" w:hAnsi="Times New Roman" w:cs="Times New Roman"/>
+        </w:rPr>
+        <w:t>th</w:t>
+      </w:r>
+      <w:r>
+        <w:rPr>
+          <w:rFonts w:ascii="Times New Roman" w:hAnsi="Times New Roman" w:cs="Times New Roman"/>
+        </w:rPr>
+        <w:t>is hive mind has benefited players</w:t>
+      </w:r>
+      <w:r>
+        <w:rPr>
+          <w:rFonts w:ascii="Times New Roman" w:hAnsi="Times New Roman" w:cs="Times New Roman"/>
+        </w:rPr>
+        <w:t xml:space="preserve">, </w:t>
+      </w:r>
+      <w:r>
+        <w:rPr>
+          <w:rFonts w:ascii="Times New Roman" w:hAnsi="Times New Roman" w:cs="Times New Roman"/>
+        </w:rPr>
+        <w:t>teams</w:t>
+      </w:r>
+      <w:r>
+        <w:rPr>
+          <w:rFonts w:ascii="Times New Roman" w:hAnsi="Times New Roman" w:cs="Times New Roman"/>
+        </w:rPr>
+        <w:t>, and organizations</w:t>
+      </w:r>
+      <w:r>
+        <w:rPr>
+          <w:rFonts w:ascii="Times New Roman" w:hAnsi="Times New Roman" w:cs="Times New Roman"/>
+        </w:rPr>
+        <w:t xml:space="preserve"> </w:t>
+      </w:r>
+      <w:r>
+        <w:rPr>
+          <w:rFonts w:ascii="Times New Roman" w:hAnsi="Times New Roman" w:cs="Times New Roman"/>
+        </w:rPr>
+        <w:t>consequently</w:t>
+      </w:r>
+      <w:r>
+        <w:rPr>
+          <w:rFonts w:ascii="Times New Roman" w:hAnsi="Times New Roman" w:cs="Times New Roman"/>
+        </w:rPr>
+        <w:t>.</w:t>
+      </w:r>
+    </w:p>
+    <w:p>
+      <w:pPr>
+        <w:rPr>
+          <w:rFonts w:ascii="Times New Roman" w:hAnsi="Times New Roman" w:cs="Times New Roman"/>
+        </w:rPr>
+      </w:pPr>
+    </w:p>
+    <w:p>
+      <w:pPr>
+        <w:rPr>
+          <w:rFonts w:ascii="Times New Roman" w:hAnsi="Times New Roman" w:cs="Times New Roman"/>
+        </w:rPr>
+      </w:pPr>
+      <w:r>
+        <w:rPr>
+          <w:rFonts w:ascii="Times New Roman" w:hAnsi="Times New Roman" w:cs="Times New Roman"/>
+        </w:rPr>
+        <w:t>1.2 – The Legalization of Sports Gambling</w:t>
+      </w:r>
+    </w:p>
+    <w:p>
+      <w:pPr>
+        <w:rPr>
+          <w:rFonts w:ascii="Times New Roman" w:hAnsi="Times New Roman" w:cs="Times New Roman"/>
+        </w:rPr>
+      </w:pPr>
+      <w:r>
+        <w:rPr>
+          <w:rFonts w:ascii="Times New Roman" w:hAnsi="Times New Roman" w:cs="Times New Roman"/>
+        </w:rPr>
+        <w:t xml:space="preserve">On May 14, 2018, the Supreme Court case </w:t>
+      </w:r>
+      <w:r>
+        <w:rPr>
+          <w:rFonts w:ascii="Times New Roman" w:hAnsi="Times New Roman" w:cs="Times New Roman"/>
+          <w:i/>
+          <w:iCs/>
+        </w:rPr>
+        <w:t>Murphy v. National Collegiate Athletic Association</w:t>
+      </w:r>
+      <w:r>
+        <w:rPr>
+          <w:rFonts w:ascii="Times New Roman" w:hAnsi="Times New Roman" w:cs="Times New Roman"/>
+        </w:rPr>
+        <w:t xml:space="preserve"> reached a landmark decision regarding the federal government’s right to control a state’s ability to sponsor sports betting. </w:t>
+      </w:r>
+      <w:r>
+        <w:rPr>
+          <w:rFonts w:ascii="Times New Roman" w:hAnsi="Times New Roman" w:cs="Times New Roman"/>
+        </w:rPr>
+        <w:t xml:space="preserve">In a 6-3 decision, the Professional and Amateur Sports Protection Act of 1992 (PASPA) was overturned </w:t>
+      </w:r>
+      <w:r>
+        <w:rPr>
+          <w:rFonts w:ascii="Times New Roman" w:hAnsi="Times New Roman" w:cs="Times New Roman"/>
+        </w:rPr>
+        <w:t>opening the doors for e</w:t>
+      </w:r>
+      <w:r>
+        <w:rPr>
+          <w:rFonts w:ascii="Times New Roman" w:hAnsi="Times New Roman" w:cs="Times New Roman"/>
+        </w:rPr>
+        <w:t xml:space="preserve">very state </w:t>
+      </w:r>
+      <w:r>
+        <w:rPr>
+          <w:rFonts w:ascii="Times New Roman" w:hAnsi="Times New Roman" w:cs="Times New Roman"/>
+        </w:rPr>
+        <w:t xml:space="preserve">to </w:t>
+      </w:r>
+      <w:r>
+        <w:rPr>
+          <w:rFonts w:ascii="Times New Roman" w:hAnsi="Times New Roman" w:cs="Times New Roman"/>
+        </w:rPr>
+        <w:t xml:space="preserve">make its own </w:t>
+      </w:r>
+      <w:r>
+        <w:rPr>
+          <w:rFonts w:ascii="Times New Roman" w:hAnsi="Times New Roman" w:cs="Times New Roman"/>
+        </w:rPr>
+        <w:t>laws</w:t>
+      </w:r>
+      <w:r>
+        <w:rPr>
+          <w:rFonts w:ascii="Times New Roman" w:hAnsi="Times New Roman" w:cs="Times New Roman"/>
+        </w:rPr>
+        <w:t xml:space="preserve"> permit</w:t>
+      </w:r>
+      <w:r>
+        <w:rPr>
+          <w:rFonts w:ascii="Times New Roman" w:hAnsi="Times New Roman" w:cs="Times New Roman"/>
+        </w:rPr>
+        <w:t>ting</w:t>
+      </w:r>
+      <w:r>
+        <w:rPr>
+          <w:rFonts w:ascii="Times New Roman" w:hAnsi="Times New Roman" w:cs="Times New Roman"/>
+        </w:rPr>
+        <w:t xml:space="preserve"> in-state sport</w:t>
+      </w:r>
+      <w:r>
+        <w:rPr>
+          <w:rFonts w:ascii="Times New Roman" w:hAnsi="Times New Roman" w:cs="Times New Roman"/>
+        </w:rPr>
+        <w:t>s wagering</w:t>
+      </w:r>
+      <w:r>
+        <w:rPr>
+          <w:rFonts w:ascii="Times New Roman" w:hAnsi="Times New Roman" w:cs="Times New Roman"/>
+        </w:rPr>
+        <w:t>.</w:t>
+      </w:r>
+    </w:p>
+    <w:p>
+      <w:pPr>
+        <w:rPr>
+          <w:rFonts w:ascii="Times New Roman" w:hAnsi="Times New Roman" w:cs="Times New Roman"/>
+        </w:rPr>
+      </w:pPr>
+    </w:p>
+    <w:p>
+      <w:pPr>
+        <w:rPr>
+          <w:rFonts w:ascii="Times New Roman" w:hAnsi="Times New Roman" w:cs="Times New Roman"/>
+        </w:rPr>
+      </w:pPr>
+      <w:r>
+        <w:rPr>
+          <w:rFonts w:ascii="Times New Roman" w:hAnsi="Times New Roman" w:cs="Times New Roman"/>
+        </w:rPr>
+        <w:lastRenderedPageBreak/>
+        <w:t>In just two years since the ruling there are already 17 states with full</w:t>
+      </w:r>
+      <w:r>
+        <w:rPr>
+          <w:rFonts w:ascii="Times New Roman" w:hAnsi="Times New Roman" w:cs="Times New Roman"/>
+        </w:rPr>
+        <w:t>-scale</w:t>
+      </w:r>
+      <w:r>
+        <w:rPr>
+          <w:rFonts w:ascii="Times New Roman" w:hAnsi="Times New Roman" w:cs="Times New Roman"/>
+        </w:rPr>
+        <w:t xml:space="preserve"> legalization </w:t>
+      </w:r>
+      <w:r>
+        <w:rPr>
+          <w:rFonts w:ascii="Times New Roman" w:hAnsi="Times New Roman" w:cs="Times New Roman"/>
+        </w:rPr>
+        <w:t xml:space="preserve">and </w:t>
+      </w:r>
+      <w:r>
+        <w:rPr>
+          <w:rFonts w:ascii="Times New Roman" w:hAnsi="Times New Roman" w:cs="Times New Roman"/>
+        </w:rPr>
+        <w:t xml:space="preserve">another five </w:t>
+      </w:r>
+      <w:r>
+        <w:rPr>
+          <w:rFonts w:ascii="Times New Roman" w:hAnsi="Times New Roman" w:cs="Times New Roman"/>
+        </w:rPr>
+        <w:t>that have</w:t>
+      </w:r>
+      <w:r>
+        <w:rPr>
+          <w:rFonts w:ascii="Times New Roman" w:hAnsi="Times New Roman" w:cs="Times New Roman"/>
+        </w:rPr>
+        <w:t xml:space="preserve"> passed</w:t>
+      </w:r>
+      <w:r>
+        <w:rPr>
+          <w:rFonts w:ascii="Times New Roman" w:hAnsi="Times New Roman" w:cs="Times New Roman"/>
+        </w:rPr>
+        <w:t xml:space="preserve"> legislation </w:t>
+      </w:r>
+      <w:r>
+        <w:rPr>
+          <w:rFonts w:ascii="Times New Roman" w:hAnsi="Times New Roman" w:cs="Times New Roman"/>
+        </w:rPr>
+        <w:t>that will</w:t>
+      </w:r>
+      <w:r>
+        <w:rPr>
+          <w:rFonts w:ascii="Times New Roman" w:hAnsi="Times New Roman" w:cs="Times New Roman"/>
+        </w:rPr>
+        <w:t xml:space="preserve"> take effect in the coming year</w:t>
+      </w:r>
+      <w:r>
+        <w:rPr>
+          <w:rFonts w:ascii="Times New Roman" w:hAnsi="Times New Roman" w:cs="Times New Roman"/>
+        </w:rPr>
+        <w:t>.</w:t>
+      </w:r>
+      <w:r>
+        <w:rPr>
+          <w:rFonts w:ascii="Times New Roman" w:hAnsi="Times New Roman" w:cs="Times New Roman"/>
+        </w:rPr>
+        <w:t xml:space="preserve"> </w:t>
+      </w:r>
+      <w:r>
+        <w:rPr>
+          <w:rFonts w:ascii="Times New Roman" w:hAnsi="Times New Roman" w:cs="Times New Roman"/>
+        </w:rPr>
+        <w:t>[3]</w:t>
+      </w:r>
+      <w:r>
+        <w:rPr>
+          <w:rFonts w:ascii="Times New Roman" w:hAnsi="Times New Roman" w:cs="Times New Roman"/>
+        </w:rPr>
+        <w:t xml:space="preserve"> And as</w:t>
+      </w:r>
+      <w:r>
+        <w:rPr>
+          <w:rFonts w:ascii="Times New Roman" w:hAnsi="Times New Roman" w:cs="Times New Roman"/>
+        </w:rPr>
+        <w:t xml:space="preserve"> one would expect, bettors in legal states have flocked to sportsbooks, both digital and brick-and-mortar</w:t>
+      </w:r>
+      <w:r>
+        <w:rPr>
+          <w:rFonts w:ascii="Times New Roman" w:hAnsi="Times New Roman" w:cs="Times New Roman"/>
+        </w:rPr>
+        <w:t xml:space="preserve">. Since </w:t>
+      </w:r>
+      <w:r>
+        <w:rPr>
+          <w:rFonts w:ascii="Times New Roman" w:hAnsi="Times New Roman" w:cs="Times New Roman"/>
+        </w:rPr>
+        <w:t>the overturning of</w:t>
+      </w:r>
+      <w:r>
+        <w:rPr>
+          <w:rFonts w:ascii="Times New Roman" w:hAnsi="Times New Roman" w:cs="Times New Roman"/>
+        </w:rPr>
+        <w:t xml:space="preserve"> PASPA, Americans have </w:t>
+      </w:r>
+      <w:r>
+        <w:rPr>
+          <w:rFonts w:ascii="Times New Roman" w:hAnsi="Times New Roman" w:cs="Times New Roman"/>
+        </w:rPr>
+        <w:t xml:space="preserve">placed over $20 billion of bets </w:t>
+      </w:r>
+      <w:r>
+        <w:rPr>
+          <w:rFonts w:ascii="Times New Roman" w:hAnsi="Times New Roman" w:cs="Times New Roman"/>
+        </w:rPr>
+        <w:t xml:space="preserve">which has </w:t>
+      </w:r>
+      <w:r>
+        <w:rPr>
+          <w:rFonts w:ascii="Times New Roman" w:hAnsi="Times New Roman" w:cs="Times New Roman"/>
+        </w:rPr>
+        <w:t>generated $1.4</w:t>
+      </w:r>
+      <w:r>
+        <w:rPr>
+          <w:rFonts w:ascii="Times New Roman" w:hAnsi="Times New Roman" w:cs="Times New Roman"/>
+        </w:rPr>
+        <w:t xml:space="preserve"> billion</w:t>
+      </w:r>
+      <w:r>
+        <w:rPr>
+          <w:rFonts w:ascii="Times New Roman" w:hAnsi="Times New Roman" w:cs="Times New Roman"/>
+        </w:rPr>
+        <w:t xml:space="preserve"> of revenue</w:t>
+      </w:r>
+      <w:r>
+        <w:rPr>
+          <w:rFonts w:ascii="Times New Roman" w:hAnsi="Times New Roman" w:cs="Times New Roman"/>
+        </w:rPr>
+        <w:t xml:space="preserve"> in those legal states. </w:t>
+      </w:r>
+      <w:r>
+        <w:rPr>
+          <w:rFonts w:ascii="Times New Roman" w:hAnsi="Times New Roman" w:cs="Times New Roman"/>
+        </w:rPr>
+        <w:t>[4]</w:t>
+      </w:r>
+      <w:r>
+        <w:rPr>
+          <w:rFonts w:ascii="Times New Roman" w:hAnsi="Times New Roman" w:cs="Times New Roman"/>
+        </w:rPr>
+        <w:t xml:space="preserve"> </w:t>
+      </w:r>
+      <w:r>
+        <w:rPr>
+          <w:rFonts w:ascii="Times New Roman" w:hAnsi="Times New Roman" w:cs="Times New Roman"/>
+        </w:rPr>
+        <w:t>Morgan Stanley projects that in just five years, by 2025, almost three-quarters of US states</w:t>
+      </w:r>
+      <w:r>
+        <w:rPr>
+          <w:rFonts w:ascii="Times New Roman" w:hAnsi="Times New Roman" w:cs="Times New Roman"/>
+        </w:rPr>
+        <w:t xml:space="preserve"> (36)</w:t>
+      </w:r>
+      <w:r>
+        <w:rPr>
+          <w:rFonts w:ascii="Times New Roman" w:hAnsi="Times New Roman" w:cs="Times New Roman"/>
+        </w:rPr>
+        <w:t xml:space="preserve"> will </w:t>
+      </w:r>
+      <w:r>
+        <w:rPr>
+          <w:rFonts w:ascii="Times New Roman" w:hAnsi="Times New Roman" w:cs="Times New Roman"/>
+        </w:rPr>
+        <w:t xml:space="preserve">have </w:t>
+      </w:r>
+      <w:r>
+        <w:rPr>
+          <w:rFonts w:ascii="Times New Roman" w:hAnsi="Times New Roman" w:cs="Times New Roman"/>
+        </w:rPr>
+        <w:t>legal</w:t>
+      </w:r>
+      <w:r>
+        <w:rPr>
+          <w:rFonts w:ascii="Times New Roman" w:hAnsi="Times New Roman" w:cs="Times New Roman"/>
+        </w:rPr>
+        <w:t>ized sports betting</w:t>
+      </w:r>
+      <w:r>
+        <w:rPr>
+          <w:rFonts w:ascii="Times New Roman" w:hAnsi="Times New Roman" w:cs="Times New Roman"/>
+        </w:rPr>
+        <w:t xml:space="preserve"> and the </w:t>
+      </w:r>
+      <w:r>
+        <w:rPr>
+          <w:rFonts w:ascii="Times New Roman" w:hAnsi="Times New Roman" w:cs="Times New Roman"/>
+        </w:rPr>
+        <w:t xml:space="preserve">U.S. market could see $7 to $8 billion in revenue. </w:t>
+      </w:r>
+      <w:r>
+        <w:rPr>
+          <w:rFonts w:ascii="Times New Roman" w:hAnsi="Times New Roman" w:cs="Times New Roman"/>
+        </w:rPr>
+        <w:t>[5]</w:t>
+      </w:r>
+    </w:p>
+    <w:p>
+      <w:pPr>
+        <w:rPr>
+          <w:rFonts w:ascii="Times New Roman" w:hAnsi="Times New Roman" w:cs="Times New Roman"/>
+        </w:rPr>
+      </w:pPr>
+    </w:p>
+    <w:p>
+      <w:pPr>
+        <w:rPr>
+          <w:rFonts w:ascii="Times New Roman" w:hAnsi="Times New Roman" w:cs="Times New Roman"/>
+        </w:rPr>
+      </w:pPr>
+    </w:p>
+    <w:p>
+      <w:pPr>
+        <w:rPr>
+          <w:rFonts w:ascii="Times New Roman" w:eastAsia="Times New Roman" w:hAnsi="Times New Roman" w:cs="Times New Roman"/>
+        </w:rPr>
+      </w:pPr>
+      <w:r>
+        <w:rPr>
+          <w:rFonts w:ascii="Times New Roman" w:eastAsia="Times New Roman" w:hAnsi="Times New Roman" w:cs="Times New Roman"/>
+        </w:rPr>
+        <w:fldChar w:fldCharType="begin"/>
+      </w:r>
+      <w:r>
+        <w:rPr>
+          <w:rFonts w:ascii="Times New Roman" w:eastAsia="Times New Roman" w:hAnsi="Times New Roman" w:cs="Times New Roman"/>
+        </w:rPr>
+        <w:instrText xml:space="preserve"> INCLUDEPICTURE "https://a.espncdn.com/i/infographics/betting_map/20200326_betting_map.png" \* MERGEFORMATINET </w:instrText>
+      </w:r>
+      <w:r>
+        <w:rPr>
+          <w:rFonts w:ascii="Times New Roman" w:eastAsia="Times New Roman" w:hAnsi="Times New Roman" w:cs="Times New Roman"/>
+        </w:rPr>
+        <w:fldChar w:fldCharType="separate"/>
+      </w:r>
+      <w:r>
+        <w:rPr>
+          <w:rFonts w:ascii="Times New Roman" w:eastAsia="Times New Roman" w:hAnsi="Times New Roman" w:cs="Times New Roman"/>
+          <w:noProof/>
+        </w:rPr>
+        <w:drawing>
+          <wp:inline distT="0" distB="0" distL="0" distR="0" wp14:anchorId="1DBF2DDD" wp14:editId="1E0944FF">
+            <wp:extent cx="2316480" cy="2227880"/>
+            <wp:effectExtent l="0" t="0" r="0" b="0"/>
+            <wp:docPr id="1" name="Picture 1"/>
+            <wp:cNvGraphicFramePr>
+              <a:graphicFrameLocks xmlns:a="http://schemas.openxmlformats.org/drawingml/2006/main" noChangeAspect="1"/>
+            </wp:cNvGraphicFramePr>
+            <a:graphic xmlns:a="http://schemas.openxmlformats.org/drawingml/2006/main">
+              <a:graphicData uri="http://schemas.openxmlformats.org/drawingml/2006/picture">
+                <pic:pic xmlns:pic="http://schemas.openxmlformats.org/drawingml/2006/picture">
+                  <pic:nvPicPr>
+                    <pic:cNvPr id="0" name="Picture 1"/>
+                    <pic:cNvPicPr>
+                      <a:picLocks noChangeAspect="1" noChangeArrowheads="1"/>
+                    </pic:cNvPicPr>
+                  </pic:nvPicPr>
+                  <pic:blipFill>
+                    <a:blip r:embed="rId5" cstate="print">
+                      <a:extLst>
+                        <a:ext uri="{28A0092B-C50C-407E-A947-70E740481C1C}">
+                          <a14:useLocalDpi xmlns:a14="http://schemas.microsoft.com/office/drawing/2010/main" val="0"/>
+                        </a:ext>
+                      </a:extLst>
+                    </a:blip>
+                    <a:srcRect/>
+                    <a:stretch>
+                      <a:fillRect/>
+                    </a:stretch>
+                  </pic:blipFill>
+                  <pic:spPr bwMode="auto">
+                    <a:xfrm>
+                      <a:off x="0" y="0"/>
+                      <a:ext cx="2340650" cy="2251125"/>
+                    </a:xfrm>
+                    <a:prstGeom prst="rect">
+                      <a:avLst/>
+                    </a:prstGeom>
+                    <a:noFill/>
+                    <a:ln>
+                      <a:noFill/>
+                    </a:ln>
+                  </pic:spPr>
+                </pic:pic>
+              </a:graphicData>
+            </a:graphic>
+          </wp:inline>
+        </w:drawing>
+      </w:r>
+      <w:r>
+        <w:rPr>
+          <w:rFonts w:ascii="Times New Roman" w:eastAsia="Times New Roman" w:hAnsi="Times New Roman" w:cs="Times New Roman"/>
+        </w:rPr>
+        <w:fldChar w:fldCharType="end"/>
+      </w:r>
+    </w:p>
+    <w:p>
+      <w:pPr>
+        <w:rPr>
+          <w:rFonts w:ascii="Times New Roman" w:hAnsi="Times New Roman" w:cs="Times New Roman"/>
+        </w:rPr>
+      </w:pPr>
+    </w:p>
+    <w:p>
+      <w:pPr>
+        <w:rPr>
+          <w:rFonts w:ascii="Times New Roman" w:hAnsi="Times New Roman" w:cs="Times New Roman"/>
+        </w:rPr>
+      </w:pPr>
+      <w:r>
+        <w:rPr>
+          <w:rFonts w:ascii="Times New Roman" w:hAnsi="Times New Roman" w:cs="Times New Roman"/>
+        </w:rPr>
+        <w:t>1.3 – The Intersection of Data and Wagering</w:t>
+      </w:r>
+    </w:p>
+    <w:p>
+      <w:pPr>
+        <w:rPr>
+          <w:rFonts w:ascii="Times New Roman" w:hAnsi="Times New Roman" w:cs="Times New Roman"/>
+        </w:rPr>
+      </w:pPr>
+      <w:r>
+        <w:rPr>
+          <w:rFonts w:ascii="Times New Roman" w:hAnsi="Times New Roman" w:cs="Times New Roman"/>
+        </w:rPr>
+        <w:t xml:space="preserve">Sportsbook operators within casinos have had decades of </w:t>
+      </w:r>
+      <w:r>
+        <w:rPr>
+          <w:rFonts w:ascii="Times New Roman" w:hAnsi="Times New Roman" w:cs="Times New Roman"/>
+        </w:rPr>
+        <w:t xml:space="preserve">experience building </w:t>
+      </w:r>
+      <w:r>
+        <w:rPr>
+          <w:rFonts w:ascii="Times New Roman" w:hAnsi="Times New Roman" w:cs="Times New Roman"/>
+        </w:rPr>
+        <w:t xml:space="preserve">a </w:t>
+      </w:r>
+      <w:r>
+        <w:rPr>
+          <w:rFonts w:ascii="Times New Roman" w:hAnsi="Times New Roman" w:cs="Times New Roman"/>
+        </w:rPr>
+        <w:t xml:space="preserve">complex </w:t>
+      </w:r>
+      <w:r>
+        <w:rPr>
+          <w:rFonts w:ascii="Times New Roman" w:hAnsi="Times New Roman" w:cs="Times New Roman"/>
+        </w:rPr>
+        <w:t xml:space="preserve">infrastructure of </w:t>
+      </w:r>
+      <w:r>
+        <w:rPr>
+          <w:rFonts w:ascii="Times New Roman" w:hAnsi="Times New Roman" w:cs="Times New Roman"/>
+        </w:rPr>
+        <w:t>analytics</w:t>
+      </w:r>
+      <w:r>
+        <w:rPr>
+          <w:rFonts w:ascii="Times New Roman" w:hAnsi="Times New Roman" w:cs="Times New Roman"/>
+        </w:rPr>
+        <w:t xml:space="preserve"> </w:t>
+      </w:r>
+      <w:r>
+        <w:rPr>
+          <w:rFonts w:ascii="Times New Roman" w:hAnsi="Times New Roman" w:cs="Times New Roman"/>
+        </w:rPr>
+        <w:t>to help them determine where to set up their gamb</w:t>
+      </w:r>
+      <w:r>
+        <w:rPr>
+          <w:rFonts w:ascii="Times New Roman" w:hAnsi="Times New Roman" w:cs="Times New Roman"/>
+        </w:rPr>
+        <w:t>l</w:t>
+      </w:r>
+      <w:r>
+        <w:rPr>
+          <w:rFonts w:ascii="Times New Roman" w:hAnsi="Times New Roman" w:cs="Times New Roman"/>
+        </w:rPr>
+        <w:t xml:space="preserve">ing lines. </w:t>
+      </w:r>
+      <w:r>
+        <w:rPr>
+          <w:rFonts w:ascii="Times New Roman" w:hAnsi="Times New Roman" w:cs="Times New Roman"/>
+        </w:rPr>
+        <w:t xml:space="preserve">Their goal is to set up a bet </w:t>
+      </w:r>
+      <w:r>
+        <w:rPr>
+          <w:rFonts w:ascii="Times New Roman" w:hAnsi="Times New Roman" w:cs="Times New Roman"/>
+        </w:rPr>
+        <w:t xml:space="preserve">every </w:t>
+      </w:r>
+      <w:r>
+        <w:rPr>
+          <w:rFonts w:ascii="Times New Roman" w:hAnsi="Times New Roman" w:cs="Times New Roman"/>
+        </w:rPr>
+        <w:t xml:space="preserve">game </w:t>
+      </w:r>
+      <w:r>
+        <w:rPr>
+          <w:rFonts w:ascii="Times New Roman" w:hAnsi="Times New Roman" w:cs="Times New Roman"/>
+        </w:rPr>
+        <w:t>such</w:t>
+      </w:r>
+      <w:r>
+        <w:rPr>
+          <w:rFonts w:ascii="Times New Roman" w:hAnsi="Times New Roman" w:cs="Times New Roman"/>
+        </w:rPr>
+        <w:t xml:space="preserve"> that there is an even amount of money wagered on both sides of the bet. This allows them to take their cut </w:t>
+      </w:r>
+      <w:r>
+        <w:rPr>
+          <w:rFonts w:ascii="Times New Roman" w:hAnsi="Times New Roman" w:cs="Times New Roman"/>
+        </w:rPr>
+        <w:t xml:space="preserve">of the wagers </w:t>
+      </w:r>
+      <w:r>
+        <w:rPr>
+          <w:rFonts w:ascii="Times New Roman" w:hAnsi="Times New Roman" w:cs="Times New Roman"/>
+        </w:rPr>
+        <w:t>(known in the industry as</w:t>
+      </w:r>
+      <w:r>
+        <w:rPr>
+          <w:rFonts w:ascii="Times New Roman" w:hAnsi="Times New Roman" w:cs="Times New Roman"/>
+        </w:rPr>
+        <w:t xml:space="preserve"> the</w:t>
+      </w:r>
+      <w:r>
+        <w:rPr>
+          <w:rFonts w:ascii="Times New Roman" w:hAnsi="Times New Roman" w:cs="Times New Roman"/>
+        </w:rPr>
+        <w:t xml:space="preserve"> “vigorish” or “vig”) </w:t>
+      </w:r>
+      <w:r>
+        <w:rPr>
+          <w:rFonts w:ascii="Times New Roman" w:hAnsi="Times New Roman" w:cs="Times New Roman"/>
+        </w:rPr>
+        <w:t>and</w:t>
+      </w:r>
+      <w:r>
+        <w:rPr>
+          <w:rFonts w:ascii="Times New Roman" w:hAnsi="Times New Roman" w:cs="Times New Roman"/>
+        </w:rPr>
+        <w:t xml:space="preserve"> </w:t>
+      </w:r>
+      <w:r>
+        <w:rPr>
+          <w:rFonts w:ascii="Times New Roman" w:hAnsi="Times New Roman" w:cs="Times New Roman"/>
+        </w:rPr>
+        <w:t xml:space="preserve">thus </w:t>
+      </w:r>
+      <w:r>
+        <w:rPr>
+          <w:rFonts w:ascii="Times New Roman" w:hAnsi="Times New Roman" w:cs="Times New Roman"/>
+        </w:rPr>
+        <w:t>drive revenue to their casino</w:t>
+      </w:r>
+      <w:r>
+        <w:rPr>
+          <w:rFonts w:ascii="Times New Roman" w:hAnsi="Times New Roman" w:cs="Times New Roman"/>
+        </w:rPr>
+        <w:t>, no matter which team wins</w:t>
+      </w:r>
+      <w:r>
+        <w:rPr>
+          <w:rFonts w:ascii="Times New Roman" w:hAnsi="Times New Roman" w:cs="Times New Roman"/>
+        </w:rPr>
+        <w:t>.</w:t>
+      </w:r>
+      <w:r>
+        <w:rPr>
+          <w:rFonts w:ascii="Times New Roman" w:hAnsi="Times New Roman" w:cs="Times New Roman"/>
+        </w:rPr>
+        <w:t xml:space="preserve"> </w:t>
+      </w:r>
+      <w:r>
+        <w:rPr>
+          <w:rFonts w:ascii="Times New Roman" w:hAnsi="Times New Roman" w:cs="Times New Roman"/>
+        </w:rPr>
+        <w:t xml:space="preserve">For the entirety of </w:t>
+      </w:r>
+      <w:r>
+        <w:rPr>
+          <w:rFonts w:ascii="Times New Roman" w:hAnsi="Times New Roman" w:cs="Times New Roman"/>
+        </w:rPr>
+        <w:t>their</w:t>
+      </w:r>
+      <w:r>
+        <w:rPr>
+          <w:rFonts w:ascii="Times New Roman" w:hAnsi="Times New Roman" w:cs="Times New Roman"/>
+        </w:rPr>
+        <w:t xml:space="preserve"> </w:t>
+      </w:r>
+      <w:r>
+        <w:rPr>
+          <w:rFonts w:ascii="Times New Roman" w:hAnsi="Times New Roman" w:cs="Times New Roman"/>
+        </w:rPr>
+        <w:t>existence</w:t>
+      </w:r>
+      <w:r>
+        <w:rPr>
+          <w:rFonts w:ascii="Times New Roman" w:hAnsi="Times New Roman" w:cs="Times New Roman"/>
+        </w:rPr>
+        <w:t xml:space="preserve">, sportsbooks have maintained </w:t>
+      </w:r>
+      <w:r>
+        <w:rPr>
+          <w:rFonts w:ascii="Times New Roman" w:hAnsi="Times New Roman" w:cs="Times New Roman"/>
+        </w:rPr>
+        <w:t>a significant</w:t>
+      </w:r>
+      <w:r>
+        <w:rPr>
+          <w:rFonts w:ascii="Times New Roman" w:hAnsi="Times New Roman" w:cs="Times New Roman"/>
+        </w:rPr>
+        <w:t xml:space="preserve"> edge over the majority of bettors </w:t>
+      </w:r>
+      <w:r>
+        <w:rPr>
+          <w:rFonts w:ascii="Times New Roman" w:hAnsi="Times New Roman" w:cs="Times New Roman"/>
+        </w:rPr>
+        <w:t xml:space="preserve">because of their access to data and domain expertise building models to determine how to establish the perfect betting line. </w:t>
+      </w:r>
+      <w:r>
+        <w:rPr>
+          <w:rFonts w:ascii="Times New Roman" w:hAnsi="Times New Roman" w:cs="Times New Roman"/>
+        </w:rPr>
+        <w:t xml:space="preserve">It is this statistical edge that has contributed to the bottom line of the 50-story </w:t>
+      </w:r>
+      <w:r>
+        <w:rPr>
+          <w:rFonts w:ascii="Times New Roman" w:hAnsi="Times New Roman" w:cs="Times New Roman"/>
+        </w:rPr>
+        <w:t xml:space="preserve">lavish </w:t>
+      </w:r>
+      <w:r>
+        <w:rPr>
+          <w:rFonts w:ascii="Times New Roman" w:hAnsi="Times New Roman" w:cs="Times New Roman"/>
+        </w:rPr>
+        <w:t>casino</w:t>
+      </w:r>
+      <w:r>
+        <w:rPr>
+          <w:rFonts w:ascii="Times New Roman" w:hAnsi="Times New Roman" w:cs="Times New Roman"/>
+        </w:rPr>
+        <w:t xml:space="preserve">s and </w:t>
+      </w:r>
+      <w:r>
+        <w:rPr>
+          <w:rFonts w:ascii="Times New Roman" w:hAnsi="Times New Roman" w:cs="Times New Roman"/>
+        </w:rPr>
+        <w:t>hotels that make up the Las Vegas strip</w:t>
+      </w:r>
+      <w:r>
+        <w:rPr>
+          <w:rFonts w:ascii="Times New Roman" w:hAnsi="Times New Roman" w:cs="Times New Roman"/>
+        </w:rPr>
+        <w:t xml:space="preserve"> (although sports wagering makes just </w:t>
+      </w:r>
+      <w:r>
+        <w:rPr>
+          <w:rFonts w:ascii="Times New Roman" w:hAnsi="Times New Roman" w:cs="Times New Roman"/>
+        </w:rPr>
+        <w:t>3</w:t>
+      </w:r>
+      <w:r>
+        <w:rPr>
+          <w:rFonts w:ascii="Times New Roman" w:hAnsi="Times New Roman" w:cs="Times New Roman"/>
+        </w:rPr>
+        <w:t>% of gaming revenue)</w:t>
+      </w:r>
+      <w:r>
+        <w:rPr>
+          <w:rFonts w:ascii="Times New Roman" w:hAnsi="Times New Roman" w:cs="Times New Roman"/>
+        </w:rPr>
+        <w:t>.</w:t>
+      </w:r>
+    </w:p>
+    <w:p>
+      <w:pPr>
+        <w:rPr>
+          <w:rFonts w:ascii="Times New Roman" w:hAnsi="Times New Roman" w:cs="Times New Roman"/>
+        </w:rPr>
+      </w:pPr>
+    </w:p>
+    <w:p>
+      <w:pPr>
+        <w:rPr>
+          <w:rFonts w:ascii="Times New Roman" w:hAnsi="Times New Roman" w:cs="Times New Roman"/>
+        </w:rPr>
+      </w:pPr>
+      <w:r>
+        <w:rPr>
+          <w:noProof/>
+        </w:rPr>
+        <w:drawing>
+          <wp:inline distT="0" distB="0" distL="0" distR="0" wp14:anchorId="4126741A" wp14:editId="349847AB">
+            <wp:extent cx="2905760" cy="1930400"/>
+            <wp:effectExtent l="0" t="0" r="15240" b="12700"/>
+            <wp:docPr id="2" name="Chart 2">
+              <a:extLst xmlns:a="http://schemas.openxmlformats.org/drawingml/2006/main">
+                <a:ext uri="{FF2B5EF4-FFF2-40B4-BE49-F238E27FC236}">
+                  <a16:creationId xmlns:a16="http://schemas.microsoft.com/office/drawing/2014/main" id="{E76A26EB-4A12-BC49-9D2F-94560D72ACDA}"/>
+                </a:ext>
+              </a:extLst>
+            </wp:docPr>
+            <wp:cNvGraphicFramePr/>
+            <a:graphic xmlns:a="http://schemas.openxmlformats.org/drawingml/2006/main">
+              <a:graphicData uri="http://schemas.openxmlformats.org/drawingml/2006/chart">
+                <c:chart xmlns:c="http://schemas.openxmlformats.org/drawingml/2006/chart" xmlns:r="http://schemas.openxmlformats.org/officeDocument/2006/relationships" r:id="rId6"/>
+              </a:graphicData>
+            </a:graphic>
+          </wp:inline>
+        </w:drawing>
+      </w:r>
+    </w:p>
+    <w:p>
+      <w:pPr>
+        <w:rPr>
+          <w:rFonts w:ascii="Times New Roman" w:hAnsi="Times New Roman" w:cs="Times New Roman"/>
+        </w:rPr>
+      </w:pPr>
+    </w:p>
+    <w:p>
+      <w:pPr>
+        <w:rPr>
+          <w:rFonts w:ascii="Times New Roman" w:hAnsi="Times New Roman" w:cs="Times New Roman"/>
+        </w:rPr>
+      </w:pPr>
+      <w:r>
+        <w:rPr>
+          <w:rFonts w:ascii="Times New Roman" w:hAnsi="Times New Roman" w:cs="Times New Roman"/>
+        </w:rPr>
+        <w:lastRenderedPageBreak/>
+        <w:t xml:space="preserve">But now, with sports wagering becoming more commonplace in the American society and the proliferation of available </w:t>
+      </w:r>
+      <w:r>
+        <w:rPr>
+          <w:rFonts w:ascii="Times New Roman" w:hAnsi="Times New Roman" w:cs="Times New Roman"/>
+        </w:rPr>
+        <w:t xml:space="preserve">sports </w:t>
+      </w:r>
+      <w:r>
+        <w:rPr>
+          <w:rFonts w:ascii="Times New Roman" w:hAnsi="Times New Roman" w:cs="Times New Roman"/>
+        </w:rPr>
+        <w:t xml:space="preserve">data to </w:t>
+      </w:r>
+      <w:r>
+        <w:rPr>
+          <w:rFonts w:ascii="Times New Roman" w:hAnsi="Times New Roman" w:cs="Times New Roman"/>
+        </w:rPr>
+        <w:t>everyday</w:t>
+      </w:r>
+      <w:r>
+        <w:rPr>
+          <w:rFonts w:ascii="Times New Roman" w:hAnsi="Times New Roman" w:cs="Times New Roman"/>
+        </w:rPr>
+        <w:t xml:space="preserve"> consumers</w:t>
+      </w:r>
+      <w:r>
+        <w:rPr>
+          <w:rFonts w:ascii="Times New Roman" w:hAnsi="Times New Roman" w:cs="Times New Roman"/>
+        </w:rPr>
+        <w:t>, there an opportunity to close the gap between casi</w:t>
+      </w:r>
+      <w:r>
+        <w:rPr>
+          <w:rFonts w:ascii="Times New Roman" w:hAnsi="Times New Roman" w:cs="Times New Roman"/>
+        </w:rPr>
+        <w:t>nos</w:t>
+      </w:r>
+      <w:r>
+        <w:rPr>
+          <w:rFonts w:ascii="Times New Roman" w:hAnsi="Times New Roman" w:cs="Times New Roman"/>
+        </w:rPr>
+        <w:t xml:space="preserve"> and bettors.</w:t>
+      </w:r>
+      <w:r>
+        <w:rPr>
+          <w:rFonts w:ascii="Times New Roman" w:hAnsi="Times New Roman" w:cs="Times New Roman"/>
+        </w:rPr>
+        <w:t xml:space="preserve"> </w:t>
+      </w:r>
+      <w:r>
+        <w:rPr>
+          <w:rFonts w:ascii="Times New Roman" w:hAnsi="Times New Roman" w:cs="Times New Roman"/>
+        </w:rPr>
+        <w:t xml:space="preserve">Similar to how </w:t>
+      </w:r>
+      <w:r>
+        <w:rPr>
+          <w:rFonts w:ascii="Times New Roman" w:hAnsi="Times New Roman" w:cs="Times New Roman"/>
+        </w:rPr>
+        <w:t>stockbrokers</w:t>
+      </w:r>
+      <w:r>
+        <w:rPr>
+          <w:rFonts w:ascii="Times New Roman" w:hAnsi="Times New Roman" w:cs="Times New Roman"/>
+        </w:rPr>
+        <w:t xml:space="preserve"> </w:t>
+      </w:r>
+      <w:r>
+        <w:rPr>
+          <w:rFonts w:ascii="Times New Roman" w:hAnsi="Times New Roman" w:cs="Times New Roman"/>
+        </w:rPr>
+        <w:t xml:space="preserve">use </w:t>
+      </w:r>
+      <w:r>
+        <w:rPr>
+          <w:rFonts w:ascii="Times New Roman" w:hAnsi="Times New Roman" w:cs="Times New Roman"/>
+        </w:rPr>
+        <w:t>proprietary</w:t>
+      </w:r>
+      <w:r>
+        <w:rPr>
+          <w:rFonts w:ascii="Times New Roman" w:hAnsi="Times New Roman" w:cs="Times New Roman"/>
+        </w:rPr>
+        <w:t xml:space="preserve"> </w:t>
+      </w:r>
+      <w:r>
+        <w:rPr>
+          <w:rFonts w:ascii="Times New Roman" w:hAnsi="Times New Roman" w:cs="Times New Roman"/>
+        </w:rPr>
+        <w:t>projection models</w:t>
+      </w:r>
+      <w:r>
+        <w:rPr>
+          <w:rFonts w:ascii="Times New Roman" w:hAnsi="Times New Roman" w:cs="Times New Roman"/>
+        </w:rPr>
+        <w:t xml:space="preserve"> </w:t>
+      </w:r>
+      <w:r>
+        <w:rPr>
+          <w:rFonts w:ascii="Times New Roman" w:hAnsi="Times New Roman" w:cs="Times New Roman"/>
+        </w:rPr>
+        <w:t>to systematically</w:t>
+      </w:r>
+      <w:r>
+        <w:rPr>
+          <w:rFonts w:ascii="Times New Roman" w:hAnsi="Times New Roman" w:cs="Times New Roman"/>
+        </w:rPr>
+        <w:t xml:space="preserve"> “beat the market”</w:t>
+      </w:r>
+      <w:r>
+        <w:rPr>
+          <w:rFonts w:ascii="Times New Roman" w:hAnsi="Times New Roman" w:cs="Times New Roman"/>
+        </w:rPr>
+        <w:t>,</w:t>
+      </w:r>
+      <w:r>
+        <w:rPr>
+          <w:rFonts w:ascii="Times New Roman" w:hAnsi="Times New Roman" w:cs="Times New Roman"/>
+        </w:rPr>
+        <w:t xml:space="preserve"> </w:t>
+      </w:r>
+      <w:r>
+        <w:rPr>
+          <w:rFonts w:ascii="Times New Roman" w:hAnsi="Times New Roman" w:cs="Times New Roman"/>
+        </w:rPr>
+        <w:t xml:space="preserve">sports wagering </w:t>
+      </w:r>
+      <w:r>
+        <w:rPr>
+          <w:rFonts w:ascii="Times New Roman" w:hAnsi="Times New Roman" w:cs="Times New Roman"/>
+        </w:rPr>
+        <w:t>has</w:t>
+      </w:r>
+      <w:r>
+        <w:rPr>
+          <w:rFonts w:ascii="Times New Roman" w:hAnsi="Times New Roman" w:cs="Times New Roman"/>
+        </w:rPr>
+        <w:t xml:space="preserve"> follow</w:t>
+      </w:r>
+      <w:r>
+        <w:rPr>
+          <w:rFonts w:ascii="Times New Roman" w:hAnsi="Times New Roman" w:cs="Times New Roman"/>
+        </w:rPr>
+        <w:t>ed</w:t>
+      </w:r>
+      <w:r>
+        <w:rPr>
+          <w:rFonts w:ascii="Times New Roman" w:hAnsi="Times New Roman" w:cs="Times New Roman"/>
+        </w:rPr>
+        <w:t xml:space="preserve"> </w:t>
+      </w:r>
+      <w:r>
+        <w:rPr>
+          <w:rFonts w:ascii="Times New Roman" w:hAnsi="Times New Roman" w:cs="Times New Roman"/>
+        </w:rPr>
+        <w:t>suit.</w:t>
+      </w:r>
+    </w:p>
+    <w:p>
+      <w:pPr>
+        <w:rPr>
+          <w:rFonts w:ascii="Times New Roman" w:hAnsi="Times New Roman" w:cs="Times New Roman"/>
+        </w:rPr>
+      </w:pPr>
+    </w:p>
+    <w:p>
+      <w:pPr>
+        <w:rPr>
+          <w:rFonts w:ascii="Times New Roman" w:hAnsi="Times New Roman" w:cs="Times New Roman"/>
+        </w:rPr>
+      </w:pPr>
+      <w:r>
+        <w:rPr>
+          <w:rFonts w:ascii="Times New Roman" w:hAnsi="Times New Roman" w:cs="Times New Roman"/>
+        </w:rPr>
+        <w:t>Re</w:t>
+      </w:r>
+      <w:r>
+        <w:rPr>
+          <w:rFonts w:ascii="Times New Roman" w:hAnsi="Times New Roman" w:cs="Times New Roman"/>
+        </w:rPr>
+        <w:t>c</w:t>
+      </w:r>
+      <w:r>
+        <w:rPr>
+          <w:rFonts w:ascii="Times New Roman" w:hAnsi="Times New Roman" w:cs="Times New Roman"/>
+        </w:rPr>
+        <w:t>all</w:t>
+      </w:r>
+      <w:r>
+        <w:rPr>
+          <w:rFonts w:ascii="Times New Roman" w:hAnsi="Times New Roman" w:cs="Times New Roman"/>
+        </w:rPr>
+        <w:t>, a sportsbook’s objective on</w:t>
+      </w:r>
+      <w:r>
+        <w:rPr>
+          <w:rFonts w:ascii="Times New Roman" w:hAnsi="Times New Roman" w:cs="Times New Roman"/>
+        </w:rPr>
+        <w:t xml:space="preserve"> each </w:t>
+      </w:r>
+      <w:r>
+        <w:rPr>
+          <w:rFonts w:ascii="Times New Roman" w:hAnsi="Times New Roman" w:cs="Times New Roman"/>
+        </w:rPr>
+        <w:t>bet</w:t>
+      </w:r>
+      <w:r>
+        <w:rPr>
+          <w:rFonts w:ascii="Times New Roman" w:hAnsi="Times New Roman" w:cs="Times New Roman"/>
+        </w:rPr>
+        <w:t xml:space="preserve"> is to </w:t>
+      </w:r>
+      <w:r>
+        <w:rPr>
+          <w:rFonts w:ascii="Times New Roman" w:hAnsi="Times New Roman" w:cs="Times New Roman"/>
+        </w:rPr>
+        <w:t>account</w:t>
+      </w:r>
+      <w:r>
+        <w:rPr>
+          <w:rFonts w:ascii="Times New Roman" w:hAnsi="Times New Roman" w:cs="Times New Roman"/>
+        </w:rPr>
+        <w:t xml:space="preserve"> for an even amount of money wagered on both sides.</w:t>
+      </w:r>
+      <w:r>
+        <w:rPr>
+          <w:rFonts w:ascii="Times New Roman" w:hAnsi="Times New Roman" w:cs="Times New Roman"/>
+        </w:rPr>
+        <w:t xml:space="preserve"> Often time</w:t>
+      </w:r>
+      <w:r>
+        <w:rPr>
+          <w:rFonts w:ascii="Times New Roman" w:hAnsi="Times New Roman" w:cs="Times New Roman"/>
+        </w:rPr>
+        <w:t>s</w:t>
+      </w:r>
+      <w:r>
+        <w:rPr>
+          <w:rFonts w:ascii="Times New Roman" w:hAnsi="Times New Roman" w:cs="Times New Roman"/>
+        </w:rPr>
+        <w:t xml:space="preserve"> </w:t>
+      </w:r>
+      <w:r>
+        <w:rPr>
+          <w:rFonts w:ascii="Times New Roman" w:hAnsi="Times New Roman" w:cs="Times New Roman"/>
+        </w:rPr>
+        <w:t>a betting</w:t>
+      </w:r>
+      <w:r>
+        <w:rPr>
+          <w:rFonts w:ascii="Times New Roman" w:hAnsi="Times New Roman" w:cs="Times New Roman"/>
+        </w:rPr>
+        <w:t xml:space="preserve"> line </w:t>
+      </w:r>
+      <w:r>
+        <w:rPr>
+          <w:rFonts w:ascii="Times New Roman" w:hAnsi="Times New Roman" w:cs="Times New Roman"/>
+        </w:rPr>
+        <w:t>is</w:t>
+      </w:r>
+      <w:r>
+        <w:rPr>
+          <w:rFonts w:ascii="Times New Roman" w:hAnsi="Times New Roman" w:cs="Times New Roman"/>
+        </w:rPr>
+        <w:t xml:space="preserve"> skewed by the inherent biases of an average sports bettor. For example, if the Los Angeles Lakers (a </w:t>
+      </w:r>
+      <w:r>
+        <w:rPr>
+          <w:rFonts w:ascii="Times New Roman" w:hAnsi="Times New Roman" w:cs="Times New Roman"/>
+        </w:rPr>
+        <w:t xml:space="preserve">TV </w:t>
+      </w:r>
+      <w:r>
+        <w:rPr>
+          <w:rFonts w:ascii="Times New Roman" w:hAnsi="Times New Roman" w:cs="Times New Roman"/>
+        </w:rPr>
+        <w:t>market size of over five million</w:t>
+      </w:r>
+      <w:r>
+        <w:rPr>
+          <w:rFonts w:ascii="Times New Roman" w:hAnsi="Times New Roman" w:cs="Times New Roman"/>
+        </w:rPr>
+        <w:t xml:space="preserve"> people</w:t>
+      </w:r>
+      <w:r>
+        <w:rPr>
+          <w:rFonts w:ascii="Times New Roman" w:hAnsi="Times New Roman" w:cs="Times New Roman"/>
+        </w:rPr>
+        <w:t xml:space="preserve">) </w:t>
+      </w:r>
+      <w:r>
+        <w:rPr>
+          <w:rFonts w:ascii="Times New Roman" w:hAnsi="Times New Roman" w:cs="Times New Roman"/>
+        </w:rPr>
+        <w:t>were to play the San Antonio Spurs (</w:t>
+      </w:r>
+      <w:r>
+        <w:rPr>
+          <w:rFonts w:ascii="Times New Roman" w:hAnsi="Times New Roman" w:cs="Times New Roman"/>
+        </w:rPr>
+        <w:t xml:space="preserve">TV </w:t>
+      </w:r>
+      <w:r>
+        <w:rPr>
+          <w:rFonts w:ascii="Times New Roman" w:hAnsi="Times New Roman" w:cs="Times New Roman"/>
+        </w:rPr>
+        <w:t>market size of just 900</w:t>
+      </w:r>
+      <w:r>
+        <w:rPr>
+          <w:rFonts w:ascii="Times New Roman" w:hAnsi="Times New Roman" w:cs="Times New Roman"/>
+        </w:rPr>
+        <w:t xml:space="preserve"> thousand</w:t>
+      </w:r>
+      <w:r>
+        <w:rPr>
+          <w:rFonts w:ascii="Times New Roman" w:hAnsi="Times New Roman" w:cs="Times New Roman"/>
+        </w:rPr>
+        <w:t>)</w:t>
+      </w:r>
+      <w:r>
+        <w:rPr>
+          <w:rFonts w:ascii="Times New Roman" w:hAnsi="Times New Roman" w:cs="Times New Roman"/>
+        </w:rPr>
+        <w:t xml:space="preserve">, </w:t>
+      </w:r>
+      <w:r>
+        <w:rPr>
+          <w:rFonts w:ascii="Times New Roman" w:hAnsi="Times New Roman" w:cs="Times New Roman"/>
+        </w:rPr>
+        <w:t xml:space="preserve">we might expect a sportsbook to make a line that slightly favors the Spurs because they would expect a disproportionate </w:t>
+      </w:r>
+      <w:r>
+        <w:rPr>
+          <w:rFonts w:ascii="Times New Roman" w:hAnsi="Times New Roman" w:cs="Times New Roman"/>
+        </w:rPr>
+        <w:t>amount</w:t>
+      </w:r>
+      <w:r>
+        <w:rPr>
+          <w:rFonts w:ascii="Times New Roman" w:hAnsi="Times New Roman" w:cs="Times New Roman"/>
+        </w:rPr>
+        <w:t xml:space="preserve"> of hometown favorite bets supporting the Lakers. </w:t>
+      </w:r>
+      <w:r>
+        <w:rPr>
+          <w:rFonts w:ascii="Times New Roman" w:hAnsi="Times New Roman" w:cs="Times New Roman"/>
+        </w:rPr>
+        <w:t xml:space="preserve">Even </w:t>
+      </w:r>
+      <w:r>
+        <w:rPr>
+          <w:rFonts w:ascii="Times New Roman" w:hAnsi="Times New Roman" w:cs="Times New Roman"/>
+        </w:rPr>
+        <w:t xml:space="preserve">the smallest </w:t>
+      </w:r>
+      <w:r>
+        <w:rPr>
+          <w:rFonts w:ascii="Times New Roman" w:hAnsi="Times New Roman" w:cs="Times New Roman"/>
+        </w:rPr>
+        <w:t>marginal edge</w:t>
+      </w:r>
+      <w:r>
+        <w:rPr>
+          <w:rFonts w:ascii="Times New Roman" w:hAnsi="Times New Roman" w:cs="Times New Roman"/>
+        </w:rPr>
+        <w:t>,</w:t>
+      </w:r>
+      <w:r>
+        <w:rPr>
+          <w:rFonts w:ascii="Times New Roman" w:hAnsi="Times New Roman" w:cs="Times New Roman"/>
+        </w:rPr>
+        <w:t xml:space="preserve"> demonstrated by t</w:t>
+      </w:r>
+      <w:r>
+        <w:rPr>
+          <w:rFonts w:ascii="Times New Roman" w:hAnsi="Times New Roman" w:cs="Times New Roman"/>
+        </w:rPr>
+        <w:t xml:space="preserve">his example, </w:t>
+      </w:r>
+      <w:r>
+        <w:rPr>
+          <w:rFonts w:ascii="Times New Roman" w:hAnsi="Times New Roman" w:cs="Times New Roman"/>
+        </w:rPr>
+        <w:t xml:space="preserve">could be </w:t>
+      </w:r>
+      <w:r>
+        <w:rPr>
+          <w:rFonts w:ascii="Times New Roman" w:hAnsi="Times New Roman" w:cs="Times New Roman"/>
+        </w:rPr>
+        <w:t>enough to be exploited by an adept mode</w:t>
+      </w:r>
+      <w:r>
+        <w:rPr>
+          <w:rFonts w:ascii="Times New Roman" w:hAnsi="Times New Roman" w:cs="Times New Roman"/>
+        </w:rPr>
+        <w:t>l</w:t>
+      </w:r>
+      <w:r>
+        <w:rPr>
+          <w:rFonts w:ascii="Times New Roman" w:hAnsi="Times New Roman" w:cs="Times New Roman"/>
+        </w:rPr>
+        <w:t>. A model</w:t>
+      </w:r>
+      <w:r>
+        <w:rPr>
+          <w:rFonts w:ascii="Times New Roman" w:hAnsi="Times New Roman" w:cs="Times New Roman"/>
+        </w:rPr>
+        <w:t>,</w:t>
+      </w:r>
+      <w:r>
+        <w:rPr>
+          <w:rFonts w:ascii="Times New Roman" w:hAnsi="Times New Roman" w:cs="Times New Roman"/>
+        </w:rPr>
+        <w:t xml:space="preserve"> when applied to a large enough dataset, could yield </w:t>
+      </w:r>
+      <w:r>
+        <w:rPr>
+          <w:rFonts w:ascii="Times New Roman" w:hAnsi="Times New Roman" w:cs="Times New Roman"/>
+        </w:rPr>
+        <w:t xml:space="preserve">a </w:t>
+      </w:r>
+      <w:r>
+        <w:rPr>
+          <w:rFonts w:ascii="Times New Roman" w:hAnsi="Times New Roman" w:cs="Times New Roman"/>
+        </w:rPr>
+        <w:t>considerate return on investment.</w:t>
+      </w:r>
+    </w:p>
+    <w:p>
+      <w:pPr>
+        <w:rPr>
+          <w:rFonts w:ascii="Times New Roman" w:hAnsi="Times New Roman" w:cs="Times New Roman"/>
+        </w:rPr>
+      </w:pPr>
+    </w:p>
+    <w:p>
+      <w:pPr>
+        <w:rPr>
+          <w:rFonts w:ascii="Times New Roman" w:hAnsi="Times New Roman" w:cs="Times New Roman"/>
+        </w:rPr>
+      </w:pPr>
+      <w:r>
+        <w:rPr>
+          <w:rFonts w:ascii="Times New Roman" w:hAnsi="Times New Roman" w:cs="Times New Roman"/>
+        </w:rPr>
+        <w:t xml:space="preserve">The goal of this study is to determine if applying machine learning methods to vast sports datasets (specifically within the NBA) can create </w:t>
+      </w:r>
+      <w:r>
+        <w:rPr>
+          <w:rFonts w:ascii="Times New Roman" w:hAnsi="Times New Roman" w:cs="Times New Roman"/>
+        </w:rPr>
+        <w:t xml:space="preserve">such </w:t>
+      </w:r>
+      <w:r>
+        <w:rPr>
+          <w:rFonts w:ascii="Times New Roman" w:hAnsi="Times New Roman" w:cs="Times New Roman"/>
+        </w:rPr>
+        <w:t xml:space="preserve">a model that would give a bettor </w:t>
+      </w:r>
+      <w:r>
+        <w:rPr>
+          <w:rFonts w:ascii="Times New Roman" w:hAnsi="Times New Roman" w:cs="Times New Roman"/>
+        </w:rPr>
+        <w:t>this</w:t>
+      </w:r>
+      <w:r>
+        <w:rPr>
+          <w:rFonts w:ascii="Times New Roman" w:hAnsi="Times New Roman" w:cs="Times New Roman"/>
+        </w:rPr>
+        <w:t xml:space="preserve"> competitive edge over the lines set by a sportsbook.</w:t>
+      </w:r>
+    </w:p>
+    <w:p>
+      <w:pPr>
+        <w:rPr>
+          <w:rFonts w:ascii="Times New Roman" w:hAnsi="Times New Roman" w:cs="Times New Roman"/>
+        </w:rPr>
+      </w:pPr>
+    </w:p>
+    <w:p>
+      <w:pPr>
+        <w:rPr>
+          <w:rFonts w:ascii="Times New Roman" w:hAnsi="Times New Roman" w:cs="Times New Roman"/>
+        </w:rPr>
+      </w:pPr>
+      <w:r>
+        <w:rPr>
+          <w:rFonts w:ascii="Times New Roman" w:hAnsi="Times New Roman" w:cs="Times New Roman"/>
+        </w:rPr>
+        <w:t xml:space="preserve">Chapter </w:t>
+      </w:r>
+      <w:r>
+        <w:rPr>
+          <w:rFonts w:ascii="Times New Roman" w:hAnsi="Times New Roman" w:cs="Times New Roman"/>
+        </w:rPr>
+        <w:t>2</w:t>
+      </w:r>
+    </w:p>
+    <w:p>
+      <w:pPr>
+        <w:rPr>
+          <w:rFonts w:ascii="Times New Roman" w:hAnsi="Times New Roman" w:cs="Times New Roman"/>
+        </w:rPr>
+      </w:pPr>
+      <w:r>
+        <w:rPr>
+          <w:rFonts w:ascii="Times New Roman" w:hAnsi="Times New Roman" w:cs="Times New Roman"/>
+        </w:rPr>
+        <w:t>The Mathematics of Sports Gambling</w:t>
+      </w:r>
+    </w:p>
+    <w:p>
+      <w:pPr>
+        <w:rPr>
+          <w:rFonts w:ascii="Times New Roman" w:hAnsi="Times New Roman" w:cs="Times New Roman"/>
+        </w:rPr>
+      </w:pPr>
+    </w:p>
+    <w:p>
+      <w:pPr>
+        <w:rPr>
+          <w:rFonts w:ascii="Times New Roman" w:hAnsi="Times New Roman" w:cs="Times New Roman"/>
+        </w:rPr>
+      </w:pPr>
+    </w:p>
+    <w:p>
+      <w:pPr>
+        <w:rPr>
+          <w:rFonts w:ascii="Times New Roman" w:hAnsi="Times New Roman" w:cs="Times New Roman"/>
+        </w:rPr>
+      </w:pPr>
+    </w:p>
+    <w:p>
+      <w:pPr>
+        <w:rPr>
+          <w:rFonts w:ascii="Times New Roman" w:hAnsi="Times New Roman" w:cs="Times New Roman"/>
+        </w:rPr>
+      </w:pPr>
+    </w:p>
+    <w:p>
+      <w:pPr>
+        <w:rPr>
+          <w:rFonts w:ascii="Times New Roman" w:hAnsi="Times New Roman" w:cs="Times New Roman"/>
+        </w:rPr>
+      </w:pPr>
+    </w:p>
+    <w:p>
+      <w:pPr>
+        <w:rPr>
+          <w:rFonts w:ascii="Times New Roman" w:hAnsi="Times New Roman" w:cs="Times New Roman"/>
+        </w:rPr>
+      </w:pPr>
+    </w:p>
+    <w:p>
+      <w:pPr>
+        <w:rPr>
+          <w:rFonts w:ascii="Times New Roman" w:hAnsi="Times New Roman" w:cs="Times New Roman"/>
+        </w:rPr>
+      </w:pPr>
+    </w:p>
+    <w:p>
+      <w:pPr>
+        <w:rPr>
+          <w:rFonts w:ascii="Times New Roman" w:hAnsi="Times New Roman" w:cs="Times New Roman"/>
+        </w:rPr>
+      </w:pPr>
+    </w:p>
+    <w:p>
+      <w:pPr>
+        <w:rPr>
+          <w:rFonts w:ascii="Times New Roman" w:hAnsi="Times New Roman" w:cs="Times New Roman"/>
+        </w:rPr>
+      </w:pPr>
+      <w:r>
+        <w:rPr>
+          <w:rFonts w:ascii="Times New Roman" w:hAnsi="Times New Roman" w:cs="Times New Roman"/>
+        </w:rPr>
+        <w:br w:type="column"/>
+      </w:r>
+      <w:r>
+        <w:rPr>
+          <w:rFonts w:ascii="Times New Roman" w:hAnsi="Times New Roman" w:cs="Times New Roman"/>
+        </w:rPr>
+        <w:lastRenderedPageBreak/>
+        <w:t>References</w:t>
+      </w:r>
+    </w:p>
+    <w:p>
+      <w:pPr>
+        <w:rPr>
+          <w:rFonts w:ascii="Times New Roman" w:hAnsi="Times New Roman" w:cs="Times New Roman"/>
+        </w:rPr>
+      </w:pPr>
+    </w:p>
+    <w:p>
+      <w:pPr>
+        <w:rPr>
+          <w:rFonts w:ascii="Times New Roman" w:hAnsi="Times New Roman" w:cs="Times New Roman"/>
+        </w:rPr>
+      </w:pPr>
+      <w:r>
+        <w:rPr>
+          <w:rFonts w:ascii="Times New Roman" w:hAnsi="Times New Roman" w:cs="Times New Roman"/>
+        </w:rPr>
+        <w:t xml:space="preserve">[1] </w:t>
+      </w:r>
+      <w:r>
+        <w:rPr>
+          <w:rFonts w:ascii="Times New Roman" w:hAnsi="Times New Roman" w:cs="Times New Roman"/>
+        </w:rPr>
+        <w:t>“</w:t>
+      </w:r>
+      <w:r>
+        <w:rPr>
+          <w:rFonts w:ascii="Times New Roman" w:hAnsi="Times New Roman" w:cs="Times New Roman"/>
+        </w:rPr>
+        <w:t>Sports Analytics Market Forecasts up to 2024</w:t>
+      </w:r>
+      <w:r>
+        <w:rPr>
+          <w:rFonts w:ascii="Times New Roman" w:hAnsi="Times New Roman" w:cs="Times New Roman"/>
+        </w:rPr>
+        <w:t xml:space="preserve">” </w:t>
+      </w:r>
+      <w:hyperlink r:id="rId7" w:history="1">
+        <w:r>
+          <w:rPr>
+            <w:rStyle w:val="Hyperlink"/>
+            <w:rFonts w:ascii="Times New Roman" w:hAnsi="Times New Roman" w:cs="Times New Roman"/>
+          </w:rPr>
+          <w:t>https://www.researchandmarkets.com/research/wlpbw8/global_4_5?w=4</w:t>
+        </w:r>
+      </w:hyperlink>
+    </w:p>
+    <w:p>
+      <w:pPr>
+        <w:rPr>
+          <w:rFonts w:ascii="Times New Roman" w:hAnsi="Times New Roman" w:cs="Times New Roman"/>
+        </w:rPr>
+      </w:pPr>
+    </w:p>
+    <w:p>
+      <w:pPr>
+        <w:rPr>
+          <w:rFonts w:ascii="Times New Roman" w:hAnsi="Times New Roman" w:cs="Times New Roman"/>
+        </w:rPr>
+      </w:pPr>
+      <w:r>
+        <w:rPr>
+          <w:rFonts w:ascii="Times New Roman" w:hAnsi="Times New Roman" w:cs="Times New Roman"/>
+        </w:rPr>
+        <w:t xml:space="preserve">[2] </w:t>
+      </w:r>
+      <w:r>
+        <w:rPr>
+          <w:rFonts w:ascii="Times New Roman" w:hAnsi="Times New Roman" w:cs="Times New Roman"/>
+        </w:rPr>
+        <w:t>“</w:t>
+      </w:r>
+      <w:r>
+        <w:rPr>
+          <w:rFonts w:ascii="Times New Roman" w:hAnsi="Times New Roman" w:cs="Times New Roman"/>
+        </w:rPr>
+        <w:t>Curling may finally be having its Moneyball moment</w:t>
+      </w:r>
+      <w:r>
+        <w:rPr>
+          <w:rFonts w:ascii="Times New Roman" w:hAnsi="Times New Roman" w:cs="Times New Roman"/>
+        </w:rPr>
+        <w:t>”</w:t>
+      </w:r>
+    </w:p>
+    <w:p>
+      <w:pPr>
+        <w:rPr>
+          <w:rFonts w:ascii="Times New Roman" w:hAnsi="Times New Roman" w:cs="Times New Roman"/>
+        </w:rPr>
+      </w:pPr>
+      <w:hyperlink r:id="rId8" w:history="1">
+        <w:r>
+          <w:rPr>
+            <w:rStyle w:val="Hyperlink"/>
+            <w:rFonts w:ascii="Times New Roman" w:hAnsi="Times New Roman" w:cs="Times New Roman"/>
+          </w:rPr>
+          <w:t>https://www.cbc.ca/sports/olympics/winter/curling/curling-moneyball-analytics-1.4623584</w:t>
+        </w:r>
+      </w:hyperlink>
+      <w:r>
+        <w:rPr>
+          <w:rFonts w:ascii="Times New Roman" w:hAnsi="Times New Roman" w:cs="Times New Roman"/>
+        </w:rPr>
+        <w:t xml:space="preserve"> </w:t>
+      </w:r>
+    </w:p>
+    <w:p>
+      <w:pPr>
+        <w:rPr>
+          <w:rFonts w:ascii="Times New Roman" w:hAnsi="Times New Roman" w:cs="Times New Roman"/>
+        </w:rPr>
+      </w:pPr>
+    </w:p>
+    <w:p>
+      <w:pPr>
+        <w:rPr>
+          <w:rFonts w:ascii="Times New Roman" w:hAnsi="Times New Roman" w:cs="Times New Roman"/>
+        </w:rPr>
+      </w:pPr>
+      <w:r>
+        <w:rPr>
+          <w:rFonts w:ascii="Times New Roman" w:hAnsi="Times New Roman" w:cs="Times New Roman"/>
+        </w:rPr>
+        <w:t xml:space="preserve">[3] </w:t>
+      </w:r>
+      <w:r>
+        <w:rPr>
+          <w:rFonts w:ascii="Times New Roman" w:hAnsi="Times New Roman" w:cs="Times New Roman"/>
+        </w:rPr>
+        <w:t>“</w:t>
+      </w:r>
+      <w:r>
+        <w:rPr>
+          <w:rFonts w:ascii="Times New Roman" w:hAnsi="Times New Roman" w:cs="Times New Roman"/>
+        </w:rPr>
+        <w:t>United States of sports betting: An updated map of where every state stands</w:t>
+      </w:r>
+      <w:r>
+        <w:rPr>
+          <w:rFonts w:ascii="Times New Roman" w:hAnsi="Times New Roman" w:cs="Times New Roman"/>
+        </w:rPr>
+        <w:t>”</w:t>
+      </w:r>
+    </w:p>
+    <w:p>
+      <w:pPr>
+        <w:rPr>
+          <w:rFonts w:ascii="Times New Roman" w:hAnsi="Times New Roman" w:cs="Times New Roman"/>
+        </w:rPr>
+      </w:pPr>
+      <w:hyperlink r:id="rId9" w:history="1">
+        <w:r>
+          <w:rPr>
+            <w:rStyle w:val="Hyperlink"/>
+            <w:rFonts w:ascii="Times New Roman" w:hAnsi="Times New Roman" w:cs="Times New Roman"/>
+          </w:rPr>
+          <w:t>https://www.espn.com/chalk/story/_/id/19740480/the-united-states-sports-betting-where-all-50-states-stand-legalization</w:t>
+        </w:r>
+      </w:hyperlink>
+      <w:r>
+        <w:rPr>
+          <w:rFonts w:ascii="Times New Roman" w:hAnsi="Times New Roman" w:cs="Times New Roman"/>
+        </w:rPr>
+        <w:t xml:space="preserve"> </w:t>
+      </w:r>
+    </w:p>
+    <w:p>
+      <w:pPr>
+        <w:rPr>
+          <w:rFonts w:ascii="Times New Roman" w:hAnsi="Times New Roman" w:cs="Times New Roman"/>
+        </w:rPr>
+      </w:pPr>
+    </w:p>
+    <w:p>
+      <w:pPr>
+        <w:rPr>
+          <w:rFonts w:ascii="Times New Roman" w:hAnsi="Times New Roman" w:cs="Times New Roman"/>
+        </w:rPr>
+      </w:pPr>
+      <w:r>
+        <w:rPr>
+          <w:rFonts w:ascii="Times New Roman" w:hAnsi="Times New Roman" w:cs="Times New Roman"/>
+        </w:rPr>
+        <w:t xml:space="preserve">[4] </w:t>
+      </w:r>
+      <w:r>
+        <w:rPr>
+          <w:rFonts w:ascii="Times New Roman" w:hAnsi="Times New Roman" w:cs="Times New Roman"/>
+        </w:rPr>
+        <w:t>“</w:t>
+      </w:r>
+      <w:r>
+        <w:rPr>
+          <w:rFonts w:ascii="Times New Roman" w:hAnsi="Times New Roman" w:cs="Times New Roman"/>
+        </w:rPr>
+        <w:t>Legal Sports Betting Revenue Tracker</w:t>
+      </w:r>
+      <w:r>
+        <w:rPr>
+          <w:rFonts w:ascii="Times New Roman" w:hAnsi="Times New Roman" w:cs="Times New Roman"/>
+        </w:rPr>
+        <w:t>”</w:t>
+      </w:r>
+    </w:p>
+    <w:p>
+      <w:pPr>
+        <w:rPr>
+          <w:rFonts w:ascii="Times New Roman" w:hAnsi="Times New Roman" w:cs="Times New Roman"/>
+        </w:rPr>
+      </w:pPr>
+      <w:hyperlink r:id="rId10" w:history="1">
+        <w:r>
+          <w:rPr>
+            <w:rStyle w:val="Hyperlink"/>
+            <w:rFonts w:ascii="Times New Roman" w:hAnsi="Times New Roman" w:cs="Times New Roman"/>
+          </w:rPr>
+          <w:t>https://www.legalsportsbetting.com/revenue-tracker/</w:t>
+        </w:r>
+      </w:hyperlink>
+      <w:r>
+        <w:rPr>
+          <w:rFonts w:ascii="Times New Roman" w:hAnsi="Times New Roman" w:cs="Times New Roman"/>
+        </w:rPr>
+        <w:t xml:space="preserve"> </w:t>
+      </w:r>
+    </w:p>
+    <w:p>
+      <w:pPr>
+        <w:rPr>
+          <w:rFonts w:ascii="Times New Roman" w:hAnsi="Times New Roman" w:cs="Times New Roman"/>
+        </w:rPr>
+      </w:pPr>
+    </w:p>
+    <w:p>
+      <w:pPr>
+        <w:rPr>
+          <w:rFonts w:ascii="Times New Roman" w:hAnsi="Times New Roman" w:cs="Times New Roman"/>
+        </w:rPr>
+      </w:pPr>
+      <w:r>
+        <w:rPr>
+          <w:rFonts w:ascii="Times New Roman" w:hAnsi="Times New Roman" w:cs="Times New Roman"/>
+        </w:rPr>
+        <w:t xml:space="preserve">[5] </w:t>
+      </w:r>
+      <w:r>
+        <w:rPr>
+          <w:rFonts w:ascii="Times New Roman" w:hAnsi="Times New Roman" w:cs="Times New Roman"/>
+        </w:rPr>
+        <w:t>“</w:t>
+      </w:r>
+      <w:r>
+        <w:rPr>
+          <w:rFonts w:ascii="Times New Roman" w:hAnsi="Times New Roman" w:cs="Times New Roman"/>
+        </w:rPr>
+        <w:t>Sports betting market expected to reach $8 billion by 2025</w:t>
+      </w:r>
+      <w:r>
+        <w:rPr>
+          <w:rFonts w:ascii="Times New Roman" w:hAnsi="Times New Roman" w:cs="Times New Roman"/>
+        </w:rPr>
+        <w:t xml:space="preserve">” </w:t>
+      </w:r>
+    </w:p>
+    <w:p>
+      <w:pPr>
+        <w:rPr>
+          <w:rFonts w:ascii="Times New Roman" w:hAnsi="Times New Roman" w:cs="Times New Roman"/>
+        </w:rPr>
+      </w:pPr>
+      <w:hyperlink r:id="rId11" w:history="1">
+        <w:r>
+          <w:rPr>
+            <w:rStyle w:val="Hyperlink"/>
+            <w:rFonts w:ascii="Times New Roman" w:hAnsi="Times New Roman" w:cs="Times New Roman"/>
+          </w:rPr>
+          <w:t>https://www.marketwatch.com/story/firms-say-sports-betting-market-to-reach-8-billion-by-2025-2019-11-04</w:t>
+        </w:r>
+      </w:hyperlink>
+      <w:r>
+        <w:rPr>
+          <w:rFonts w:ascii="Times New Roman" w:hAnsi="Times New Roman" w:cs="Times New Roman"/>
+        </w:rPr>
+        <w:t xml:space="preserve"> </w:t>
+      </w:r>
+    </w:p>
+    <w:p>
+      <w:pPr>
+        <w:rPr>
+          <w:rFonts w:ascii="Times New Roman" w:hAnsi="Times New Roman" w:cs="Times New Roman"/>
+        </w:rPr>
+      </w:pPr>
+    </w:p>
+    <w:p>
+      <w:pPr>
+        <w:rPr>
+          <w:rFonts w:ascii="Times New Roman" w:hAnsi="Times New Roman" w:cs="Times New Roman"/>
+        </w:rPr>
+      </w:pPr>
+      <w:r>
+        <w:rPr>
+          <w:rFonts w:ascii="Times New Roman" w:hAnsi="Times New Roman" w:cs="Times New Roman"/>
+        </w:rPr>
+        <w:t>[6] “</w:t>
+      </w:r>
+      <w:r>
+        <w:rPr>
+          <w:rFonts w:ascii="Times New Roman" w:hAnsi="Times New Roman" w:cs="Times New Roman"/>
+        </w:rPr>
+        <w:t>NEVADA GAMING CONTROL BOARD</w:t>
+      </w:r>
+      <w:r>
+        <w:rPr>
+          <w:rFonts w:ascii="Times New Roman" w:hAnsi="Times New Roman" w:cs="Times New Roman"/>
+        </w:rPr>
+        <w:t xml:space="preserve"> </w:t>
+      </w:r>
+      <w:r>
+        <w:rPr>
+          <w:rFonts w:ascii="Times New Roman" w:hAnsi="Times New Roman" w:cs="Times New Roman"/>
+        </w:rPr>
+        <w:t>Monthly Revenue Report</w:t>
+      </w:r>
+      <w:r>
+        <w:rPr>
+          <w:rFonts w:ascii="Times New Roman" w:hAnsi="Times New Roman" w:cs="Times New Roman"/>
+        </w:rPr>
+        <w:t xml:space="preserve"> </w:t>
+      </w:r>
+      <w:r>
+        <w:rPr>
+          <w:rFonts w:ascii="Times New Roman" w:hAnsi="Times New Roman" w:cs="Times New Roman"/>
+        </w:rPr>
+        <w:t>February 2020</w:t>
+      </w:r>
+      <w:r>
+        <w:rPr>
+          <w:rFonts w:ascii="Times New Roman" w:hAnsi="Times New Roman" w:cs="Times New Roman"/>
+        </w:rPr>
+        <w:t>”</w:t>
+      </w:r>
+    </w:p>
+    <w:p>
+      <w:pPr>
+        <w:rPr>
+          <w:rFonts w:ascii="Times New Roman" w:hAnsi="Times New Roman" w:cs="Times New Roman"/>
+        </w:rPr>
+      </w:pPr>
+      <w:hyperlink r:id="rId12" w:history="1">
+        <w:r>
+          <w:rPr>
+            <w:rStyle w:val="Hyperlink"/>
+            <w:rFonts w:ascii="Times New Roman" w:hAnsi="Times New Roman" w:cs="Times New Roman"/>
+          </w:rPr>
+          <w:t>https://gaming.nv.gov/modules/showdocument.aspx?documentid=16630</w:t>
+        </w:r>
+      </w:hyperlink>
+      <w:r>
+        <w:rPr>
+          <w:rFonts w:ascii="Times New Roman" w:hAnsi="Times New Roman" w:cs="Times New Roman"/>
+        </w:rPr>
+        <w:t xml:space="preserve"> </w:t>
+      </w:r>
     </w:p>
     <w:sectPr>
       <w:pgSz w:w="12240" w:h="15840"/>
@@ -1088,6 +4146,7 @@
     <w:lsdException w:name="HTML Sample" w:semiHidden="1" w:unhideWhenUsed="1"/>
     <w:lsdException w:name="HTML Typewriter" w:semiHidden="1" w:unhideWhenUsed="1"/>
     <w:lsdException w:name="HTML Variable" w:semiHidden="1" w:unhideWhenUsed="1"/>
+    <w:lsdException w:name="Normal Table" w:semiHidden="1" w:unhideWhenUsed="1"/>
     <w:lsdException w:name="annotation subject" w:semiHidden="1" w:unhideWhenUsed="1"/>
     <w:lsdException w:name="No List" w:semiHidden="1" w:unhideWhenUsed="1"/>
     <w:lsdException w:name="Outline List 1" w:semiHidden="1" w:unhideWhenUsed="1"/>
@@ -1134,8 +4193,10 @@
     <w:lsdException w:name="Table Subtle 2" w:semiHidden="1" w:unhideWhenUsed="1"/>
     <w:lsdException w:name="Table Web 1" w:semiHidden="1" w:unhideWhenUsed="1"/>
     <w:lsdException w:name="Table Web 2" w:semiHidden="1" w:unhideWhenUsed="1"/>
+    <w:lsdException w:name="Table Web 3" w:semiHidden="1" w:unhideWhenUsed="1"/>
     <w:lsdException w:name="Balloon Text" w:semiHidden="1" w:unhideWhenUsed="1"/>
     <w:lsdException w:name="Table Grid" w:uiPriority="39"/>
+    <w:lsdException w:name="Table Theme" w:semiHidden="1" w:unhideWhenUsed="1"/>
     <w:lsdException w:name="Placeholder Text" w:semiHidden="1"/>
     <w:lsdException w:name="No Spacing" w:uiPriority="1" w:qFormat="1"/>
     <w:lsdException w:name="Light Shading" w:uiPriority="60"/>
@@ -1413,7 +4474,935 @@
       <w:contextualSpacing/>
     </w:pPr>
   </w:style>
+  <w:style w:type="character" w:styleId="Hyperlink">
+    <w:name w:val="Hyperlink"/>
+    <w:basedOn w:val="DefaultParagraphFont"/>
+    <w:uiPriority w:val="99"/>
+    <w:unhideWhenUsed/>
+    <w:rsid w:val="00DF5227"/>
+    <w:rPr>
+      <w:color w:val="0563C1" w:themeColor="hyperlink"/>
+      <w:u w:val="single"/>
+    </w:rPr>
+  </w:style>
+  <w:style w:type="character" w:styleId="UnresolvedMention">
+    <w:name w:val="Unresolved Mention"/>
+    <w:basedOn w:val="DefaultParagraphFont"/>
+    <w:uiPriority w:val="99"/>
+    <w:semiHidden/>
+    <w:unhideWhenUsed/>
+    <w:rsid w:val="00DF5227"/>
+    <w:rPr>
+      <w:color w:val="605E5C"/>
+      <w:shd w:val="clear" w:color="auto" w:fill="E1DFDD"/>
+    </w:rPr>
+  </w:style>
+  <w:style w:type="character" w:styleId="FollowedHyperlink">
+    <w:name w:val="FollowedHyperlink"/>
+    <w:basedOn w:val="DefaultParagraphFont"/>
+    <w:uiPriority w:val="99"/>
+    <w:semiHidden/>
+    <w:unhideWhenUsed/>
+    <w:rsid w:val="0003461C"/>
+    <w:rPr>
+      <w:color w:val="954F72" w:themeColor="followedHyperlink"/>
+      <w:u w:val="single"/>
+    </w:rPr>
+  </w:style>
 </w:styles>
+</file>
+
+<file path=word/charts/chart1.xml><?xml version="1.0" encoding="utf-8"?>
+<c:chartSpace xmlns:c="http://schemas.openxmlformats.org/drawingml/2006/chart" xmlns:a="http://schemas.openxmlformats.org/drawingml/2006/main" xmlns:r="http://schemas.openxmlformats.org/officeDocument/2006/relationships" xmlns:c16r2="http://schemas.microsoft.com/office/drawing/2015/06/chart">
+  <c:date1904 val="0"/>
+  <c:lang val="en-US"/>
+  <c:roundedCorners val="0"/>
+  <mc:AlternateContent xmlns:mc="http://schemas.openxmlformats.org/markup-compatibility/2006">
+    <mc:Choice xmlns:c14="http://schemas.microsoft.com/office/drawing/2007/8/2/chart" Requires="c14">
+      <c14:style val="102"/>
+    </mc:Choice>
+    <mc:Fallback>
+      <c:style val="2"/>
+    </mc:Fallback>
+  </mc:AlternateContent>
+  <c:chart>
+    <c:title>
+      <c:overlay val="0"/>
+      <c:spPr>
+        <a:noFill/>
+        <a:ln>
+          <a:noFill/>
+        </a:ln>
+        <a:effectLst/>
+      </c:spPr>
+      <c:txPr>
+        <a:bodyPr rot="0" spcFirstLastPara="1" vertOverflow="ellipsis" vert="horz" wrap="square" anchor="ctr" anchorCtr="1"/>
+        <a:lstStyle/>
+        <a:p>
+          <a:pPr>
+            <a:defRPr sz="1800" b="1" i="0" u="none" strike="noStrike" kern="1200" baseline="0">
+              <a:solidFill>
+                <a:schemeClr val="dk1">
+                  <a:lumMod val="65000"/>
+                  <a:lumOff val="35000"/>
+                </a:schemeClr>
+              </a:solidFill>
+              <a:latin typeface="+mn-lt"/>
+              <a:ea typeface="+mn-ea"/>
+              <a:cs typeface="+mn-cs"/>
+            </a:defRPr>
+          </a:pPr>
+          <a:endParaRPr lang="en-US"/>
+        </a:p>
+      </c:txPr>
+    </c:title>
+    <c:autoTitleDeleted val="0"/>
+    <c:plotArea>
+      <c:layout/>
+      <c:pieChart>
+        <c:varyColors val="1"/>
+        <c:ser>
+          <c:idx val="0"/>
+          <c:order val="0"/>
+          <c:dPt>
+            <c:idx val="0"/>
+            <c:bubble3D val="0"/>
+            <c:spPr>
+              <a:solidFill>
+                <a:schemeClr val="accent1"/>
+              </a:solidFill>
+              <a:ln>
+                <a:noFill/>
+              </a:ln>
+              <a:effectLst>
+                <a:outerShdw blurRad="317500" algn="ctr" rotWithShape="0">
+                  <a:prstClr val="black">
+                    <a:alpha val="25000"/>
+                  </a:prstClr>
+                </a:outerShdw>
+              </a:effectLst>
+            </c:spPr>
+            <c:extLst>
+              <c:ext xmlns:c16="http://schemas.microsoft.com/office/drawing/2014/chart" uri="{C3380CC4-5D6E-409C-BE32-E72D297353CC}">
+                <c16:uniqueId val="{00000001-19C1-274F-8284-1EEC2CC83362}"/>
+              </c:ext>
+            </c:extLst>
+          </c:dPt>
+          <c:dPt>
+            <c:idx val="1"/>
+            <c:bubble3D val="0"/>
+            <c:spPr>
+              <a:solidFill>
+                <a:schemeClr val="accent2"/>
+              </a:solidFill>
+              <a:ln>
+                <a:noFill/>
+              </a:ln>
+              <a:effectLst>
+                <a:outerShdw blurRad="317500" algn="ctr" rotWithShape="0">
+                  <a:prstClr val="black">
+                    <a:alpha val="25000"/>
+                  </a:prstClr>
+                </a:outerShdw>
+              </a:effectLst>
+            </c:spPr>
+            <c:extLst>
+              <c:ext xmlns:c16="http://schemas.microsoft.com/office/drawing/2014/chart" uri="{C3380CC4-5D6E-409C-BE32-E72D297353CC}">
+                <c16:uniqueId val="{00000003-19C1-274F-8284-1EEC2CC83362}"/>
+              </c:ext>
+            </c:extLst>
+          </c:dPt>
+          <c:dPt>
+            <c:idx val="2"/>
+            <c:bubble3D val="0"/>
+            <c:spPr>
+              <a:solidFill>
+                <a:schemeClr val="accent3"/>
+              </a:solidFill>
+              <a:ln>
+                <a:noFill/>
+              </a:ln>
+              <a:effectLst>
+                <a:outerShdw blurRad="317500" algn="ctr" rotWithShape="0">
+                  <a:prstClr val="black">
+                    <a:alpha val="25000"/>
+                  </a:prstClr>
+                </a:outerShdw>
+              </a:effectLst>
+            </c:spPr>
+            <c:extLst>
+              <c:ext xmlns:c16="http://schemas.microsoft.com/office/drawing/2014/chart" uri="{C3380CC4-5D6E-409C-BE32-E72D297353CC}">
+                <c16:uniqueId val="{00000005-19C1-274F-8284-1EEC2CC83362}"/>
+              </c:ext>
+            </c:extLst>
+          </c:dPt>
+          <c:dLbls>
+            <c:spPr>
+              <a:noFill/>
+              <a:ln>
+                <a:noFill/>
+              </a:ln>
+              <a:effectLst/>
+            </c:spPr>
+            <c:txPr>
+              <a:bodyPr rot="0" spcFirstLastPara="1" vertOverflow="ellipsis" vert="horz" wrap="square" lIns="38100" tIns="19050" rIns="38100" bIns="19050" anchor="ctr" anchorCtr="1">
+                <a:spAutoFit/>
+              </a:bodyPr>
+              <a:lstStyle/>
+              <a:p>
+                <a:pPr>
+                  <a:defRPr sz="900" b="1" i="0" u="none" strike="noStrike" kern="1200" baseline="0">
+                    <a:solidFill>
+                      <a:schemeClr val="lt1"/>
+                    </a:solidFill>
+                    <a:latin typeface="+mn-lt"/>
+                    <a:ea typeface="+mn-ea"/>
+                    <a:cs typeface="+mn-cs"/>
+                  </a:defRPr>
+                </a:pPr>
+                <a:endParaRPr lang="en-US"/>
+              </a:p>
+            </c:txPr>
+            <c:dLblPos val="inEnd"/>
+            <c:showLegendKey val="0"/>
+            <c:showVal val="0"/>
+            <c:showCatName val="0"/>
+            <c:showSerName val="0"/>
+            <c:showPercent val="1"/>
+            <c:showBubbleSize val="0"/>
+            <c:showLeaderLines val="1"/>
+            <c:leaderLines>
+              <c:spPr>
+                <a:ln w="9525" cap="flat" cmpd="sng" algn="ctr">
+                  <a:solidFill>
+                    <a:schemeClr val="dk1">
+                      <a:lumMod val="35000"/>
+                      <a:lumOff val="65000"/>
+                    </a:schemeClr>
+                  </a:solidFill>
+                  <a:round/>
+                </a:ln>
+                <a:effectLst/>
+              </c:spPr>
+            </c:leaderLines>
+            <c:extLst>
+              <c:ext xmlns:c15="http://schemas.microsoft.com/office/drawing/2012/chart" uri="{CE6537A1-D6FC-4f65-9D91-7224C49458BB}"/>
+            </c:extLst>
+          </c:dLbls>
+          <c:cat>
+            <c:strRef>
+              <c:f>Sheet1!$A$3:$A$5</c:f>
+              <c:strCache>
+                <c:ptCount val="3"/>
+                <c:pt idx="0">
+                  <c:v>Table Games</c:v>
+                </c:pt>
+                <c:pt idx="1">
+                  <c:v>Slots</c:v>
+                </c:pt>
+                <c:pt idx="2">
+                  <c:v>Sportsbooks</c:v>
+                </c:pt>
+              </c:strCache>
+            </c:strRef>
+          </c:cat>
+          <c:val>
+            <c:numRef>
+              <c:f>Sheet1!$B$3:$B$5</c:f>
+              <c:numCache>
+                <c:formatCode>_(* #,##0_);_(* \(#,##0\);_(* "-"??_);_(@_)</c:formatCode>
+                <c:ptCount val="3"/>
+                <c:pt idx="0">
+                  <c:v>4127214</c:v>
+                </c:pt>
+                <c:pt idx="1">
+                  <c:v>7988409</c:v>
+                </c:pt>
+                <c:pt idx="2">
+                  <c:v>433411</c:v>
+                </c:pt>
+              </c:numCache>
+            </c:numRef>
+          </c:val>
+          <c:extLst>
+            <c:ext xmlns:c16="http://schemas.microsoft.com/office/drawing/2014/chart" uri="{C3380CC4-5D6E-409C-BE32-E72D297353CC}">
+              <c16:uniqueId val="{00000006-19C1-274F-8284-1EEC2CC83362}"/>
+            </c:ext>
+          </c:extLst>
+        </c:ser>
+        <c:dLbls>
+          <c:dLblPos val="inEnd"/>
+          <c:showLegendKey val="0"/>
+          <c:showVal val="0"/>
+          <c:showCatName val="0"/>
+          <c:showSerName val="0"/>
+          <c:showPercent val="1"/>
+          <c:showBubbleSize val="0"/>
+          <c:showLeaderLines val="1"/>
+        </c:dLbls>
+        <c:firstSliceAng val="0"/>
+      </c:pieChart>
+      <c:spPr>
+        <a:noFill/>
+        <a:ln>
+          <a:noFill/>
+        </a:ln>
+        <a:effectLst/>
+      </c:spPr>
+    </c:plotArea>
+    <c:legend>
+      <c:legendPos val="b"/>
+      <c:overlay val="0"/>
+      <c:spPr>
+        <a:solidFill>
+          <a:schemeClr val="lt1">
+            <a:alpha val="78000"/>
+          </a:schemeClr>
+        </a:solidFill>
+        <a:ln>
+          <a:noFill/>
+        </a:ln>
+        <a:effectLst/>
+      </c:spPr>
+      <c:txPr>
+        <a:bodyPr rot="0" spcFirstLastPara="1" vertOverflow="ellipsis" vert="horz" wrap="square" anchor="ctr" anchorCtr="1"/>
+        <a:lstStyle/>
+        <a:p>
+          <a:pPr>
+            <a:defRPr sz="900" b="0" i="0" u="none" strike="noStrike" kern="1200" baseline="0">
+              <a:solidFill>
+                <a:schemeClr val="dk1">
+                  <a:lumMod val="65000"/>
+                  <a:lumOff val="35000"/>
+                </a:schemeClr>
+              </a:solidFill>
+              <a:latin typeface="+mn-lt"/>
+              <a:ea typeface="+mn-ea"/>
+              <a:cs typeface="+mn-cs"/>
+            </a:defRPr>
+          </a:pPr>
+          <a:endParaRPr lang="en-US"/>
+        </a:p>
+      </c:txPr>
+    </c:legend>
+    <c:plotVisOnly val="1"/>
+    <c:dispBlanksAs val="gap"/>
+    <c:extLst>
+      <c:ext xmlns:c16r3="http://schemas.microsoft.com/office/drawing/2017/03/chart" uri="{56B9EC1D-385E-4148-901F-78D8002777C0}">
+        <c16r3:dataDisplayOptions16>
+          <c16r3:dispNaAsBlank val="1"/>
+        </c16r3:dataDisplayOptions16>
+      </c:ext>
+    </c:extLst>
+    <c:showDLblsOverMax val="0"/>
+  </c:chart>
+  <c:spPr>
+    <a:pattFill prst="dkDnDiag">
+      <a:fgClr>
+        <a:schemeClr val="lt1">
+          <a:lumMod val="95000"/>
+        </a:schemeClr>
+      </a:fgClr>
+      <a:bgClr>
+        <a:schemeClr val="lt1"/>
+      </a:bgClr>
+    </a:pattFill>
+    <a:ln w="9525" cap="flat" cmpd="sng" algn="ctr">
+      <a:solidFill>
+        <a:schemeClr val="dk1">
+          <a:lumMod val="15000"/>
+          <a:lumOff val="85000"/>
+        </a:schemeClr>
+      </a:solidFill>
+      <a:round/>
+    </a:ln>
+    <a:effectLst/>
+  </c:spPr>
+  <c:txPr>
+    <a:bodyPr/>
+    <a:lstStyle/>
+    <a:p>
+      <a:pPr>
+        <a:defRPr/>
+      </a:pPr>
+      <a:endParaRPr lang="en-US"/>
+    </a:p>
+  </c:txPr>
+  <c:externalData r:id="rId3">
+    <c:autoUpdate val="0"/>
+  </c:externalData>
+</c:chartSpace>
+</file>
+
+<file path=word/charts/colors1.xml><?xml version="1.0" encoding="utf-8"?>
+<cs:colorStyle xmlns:cs="http://schemas.microsoft.com/office/drawing/2012/chartStyle" xmlns:a="http://schemas.openxmlformats.org/drawingml/2006/main" meth="cycle" id="10">
+  <a:schemeClr val="accent1"/>
+  <a:schemeClr val="accent2"/>
+  <a:schemeClr val="accent3"/>
+  <a:schemeClr val="accent4"/>
+  <a:schemeClr val="accent5"/>
+  <a:schemeClr val="accent6"/>
+  <cs:variation/>
+  <cs:variation>
+    <a:lumMod val="60000"/>
+  </cs:variation>
+  <cs:variation>
+    <a:lumMod val="80000"/>
+    <a:lumOff val="20000"/>
+  </cs:variation>
+  <cs:variation>
+    <a:lumMod val="80000"/>
+  </cs:variation>
+  <cs:variation>
+    <a:lumMod val="60000"/>
+    <a:lumOff val="40000"/>
+  </cs:variation>
+  <cs:variation>
+    <a:lumMod val="50000"/>
+  </cs:variation>
+  <cs:variation>
+    <a:lumMod val="70000"/>
+    <a:lumOff val="30000"/>
+  </cs:variation>
+  <cs:variation>
+    <a:lumMod val="70000"/>
+  </cs:variation>
+  <cs:variation>
+    <a:lumMod val="50000"/>
+    <a:lumOff val="50000"/>
+  </cs:variation>
+</cs:colorStyle>
+</file>
+
+<file path=word/charts/style1.xml><?xml version="1.0" encoding="utf-8"?>
+<cs:chartStyle xmlns:cs="http://schemas.microsoft.com/office/drawing/2012/chartStyle" xmlns:a="http://schemas.openxmlformats.org/drawingml/2006/main" id="261">
+  <cs:axisTitle>
+    <cs:lnRef idx="0"/>
+    <cs:fillRef idx="0"/>
+    <cs:effectRef idx="0"/>
+    <cs:fontRef idx="minor">
+      <a:schemeClr val="dk1">
+        <a:lumMod val="65000"/>
+        <a:lumOff val="35000"/>
+      </a:schemeClr>
+    </cs:fontRef>
+    <cs:defRPr sz="900" kern="1200"/>
+  </cs:axisTitle>
+  <cs:categoryAxis>
+    <cs:lnRef idx="0"/>
+    <cs:fillRef idx="0"/>
+    <cs:effectRef idx="0"/>
+    <cs:fontRef idx="minor">
+      <a:schemeClr val="dk1">
+        <a:lumMod val="65000"/>
+        <a:lumOff val="35000"/>
+      </a:schemeClr>
+    </cs:fontRef>
+    <cs:defRPr sz="900" kern="1200"/>
+  </cs:categoryAxis>
+  <cs:chartArea>
+    <cs:lnRef idx="0"/>
+    <cs:fillRef idx="0"/>
+    <cs:effectRef idx="0"/>
+    <cs:fontRef idx="minor">
+      <a:schemeClr val="dk1"/>
+    </cs:fontRef>
+    <cs:spPr>
+      <a:pattFill prst="dkDnDiag">
+        <a:fgClr>
+          <a:schemeClr val="lt1">
+            <a:lumMod val="95000"/>
+          </a:schemeClr>
+        </a:fgClr>
+        <a:bgClr>
+          <a:schemeClr val="lt1"/>
+        </a:bgClr>
+      </a:pattFill>
+      <a:ln w="9525" cap="flat" cmpd="sng" algn="ctr">
+        <a:solidFill>
+          <a:schemeClr val="dk1">
+            <a:lumMod val="15000"/>
+            <a:lumOff val="85000"/>
+          </a:schemeClr>
+        </a:solidFill>
+        <a:round/>
+      </a:ln>
+    </cs:spPr>
+    <cs:defRPr sz="900" kern="1200"/>
+  </cs:chartArea>
+  <cs:dataLabel>
+    <cs:lnRef idx="0"/>
+    <cs:fillRef idx="0"/>
+    <cs:effectRef idx="0"/>
+    <cs:fontRef idx="minor">
+      <a:schemeClr val="lt1"/>
+    </cs:fontRef>
+    <cs:defRPr sz="900" b="1" i="0" u="none" strike="noStrike" kern="1200" baseline="0"/>
+  </cs:dataLabel>
+  <cs:dataLabelCallout>
+    <cs:lnRef idx="0"/>
+    <cs:fillRef idx="0"/>
+    <cs:effectRef idx="0"/>
+    <cs:fontRef idx="minor">
+      <a:schemeClr val="dk1">
+        <a:lumMod val="65000"/>
+        <a:lumOff val="35000"/>
+      </a:schemeClr>
+    </cs:fontRef>
+    <cs:spPr>
+      <a:solidFill>
+        <a:schemeClr val="lt1">
+          <a:alpha val="75000"/>
+        </a:schemeClr>
+      </a:solidFill>
+      <a:ln w="9525">
+        <a:solidFill>
+          <a:schemeClr val="dk1">
+            <a:lumMod val="25000"/>
+            <a:lumOff val="75000"/>
+          </a:schemeClr>
+        </a:solidFill>
+      </a:ln>
+    </cs:spPr>
+    <cs:defRPr sz="900" kern="1200"/>
+    <cs:bodyPr rot="0" spcFirstLastPara="1" vertOverflow="clip" horzOverflow="clip" vert="horz" wrap="square" lIns="36576" tIns="18288" rIns="36576" bIns="18288" anchor="ctr" anchorCtr="1">
+      <a:spAutoFit/>
+    </cs:bodyPr>
+  </cs:dataLabelCallout>
+  <cs:dataPoint>
+    <cs:lnRef idx="0"/>
+    <cs:fillRef idx="0">
+      <cs:styleClr val="auto"/>
+    </cs:fillRef>
+    <cs:effectRef idx="0"/>
+    <cs:fontRef idx="minor">
+      <a:schemeClr val="dk1"/>
+    </cs:fontRef>
+    <cs:spPr>
+      <a:solidFill>
+        <a:schemeClr val="phClr"/>
+      </a:solidFill>
+      <a:effectLst>
+        <a:outerShdw blurRad="317500" algn="ctr" rotWithShape="0">
+          <a:prstClr val="black">
+            <a:alpha val="25000"/>
+          </a:prstClr>
+        </a:outerShdw>
+      </a:effectLst>
+    </cs:spPr>
+  </cs:dataPoint>
+  <cs:dataPoint3D>
+    <cs:lnRef idx="0"/>
+    <cs:fillRef idx="0">
+      <cs:styleClr val="auto"/>
+    </cs:fillRef>
+    <cs:effectRef idx="0"/>
+    <cs:fontRef idx="minor">
+      <a:schemeClr val="dk1"/>
+    </cs:fontRef>
+    <cs:spPr>
+      <a:solidFill>
+        <a:schemeClr val="phClr"/>
+      </a:solidFill>
+      <a:effectLst>
+        <a:outerShdw blurRad="88900" sx="102000" sy="102000" algn="ctr" rotWithShape="0">
+          <a:prstClr val="black">
+            <a:alpha val="20000"/>
+          </a:prstClr>
+        </a:outerShdw>
+      </a:effectLst>
+      <a:scene3d>
+        <a:camera prst="orthographicFront"/>
+        <a:lightRig rig="threePt" dir="t"/>
+      </a:scene3d>
+      <a:sp3d prstMaterial="matte"/>
+    </cs:spPr>
+  </cs:dataPoint3D>
+  <cs:dataPointLine>
+    <cs:lnRef idx="0">
+      <cs:styleClr val="auto"/>
+    </cs:lnRef>
+    <cs:fillRef idx="0"/>
+    <cs:effectRef idx="0"/>
+    <cs:fontRef idx="minor">
+      <a:schemeClr val="dk1"/>
+    </cs:fontRef>
+    <cs:spPr>
+      <a:ln w="28575" cap="rnd">
+        <a:solidFill>
+          <a:schemeClr val="phClr"/>
+        </a:solidFill>
+        <a:round/>
+      </a:ln>
+    </cs:spPr>
+  </cs:dataPointLine>
+  <cs:dataPointMarker>
+    <cs:lnRef idx="0"/>
+    <cs:fillRef idx="0">
+      <cs:styleClr val="auto"/>
+    </cs:fillRef>
+    <cs:effectRef idx="0"/>
+    <cs:fontRef idx="minor">
+      <a:schemeClr val="dk1"/>
+    </cs:fontRef>
+    <cs:spPr>
+      <a:solidFill>
+        <a:schemeClr val="phClr"/>
+      </a:solidFill>
+      <a:ln w="9525">
+        <a:solidFill>
+          <a:schemeClr val="lt1"/>
+        </a:solidFill>
+      </a:ln>
+    </cs:spPr>
+  </cs:dataPointMarker>
+  <cs:dataPointMarkerLayout symbol="circle" size="6"/>
+  <cs:dataPointWireframe>
+    <cs:lnRef idx="0">
+      <cs:styleClr val="auto"/>
+    </cs:lnRef>
+    <cs:fillRef idx="0"/>
+    <cs:effectRef idx="0"/>
+    <cs:fontRef idx="minor">
+      <a:schemeClr val="dk1"/>
+    </cs:fontRef>
+    <cs:spPr>
+      <a:ln w="9525" cap="rnd">
+        <a:solidFill>
+          <a:schemeClr val="phClr"/>
+        </a:solidFill>
+        <a:round/>
+      </a:ln>
+    </cs:spPr>
+  </cs:dataPointWireframe>
+  <cs:dataTable>
+    <cs:lnRef idx="0"/>
+    <cs:fillRef idx="0"/>
+    <cs:effectRef idx="0"/>
+    <cs:fontRef idx="minor">
+      <a:schemeClr val="dk1">
+        <a:lumMod val="65000"/>
+        <a:lumOff val="35000"/>
+      </a:schemeClr>
+    </cs:fontRef>
+    <cs:spPr>
+      <a:noFill/>
+      <a:ln w="9525" cap="flat" cmpd="sng" algn="ctr">
+        <a:solidFill>
+          <a:schemeClr val="dk1">
+            <a:lumMod val="15000"/>
+            <a:lumOff val="85000"/>
+          </a:schemeClr>
+        </a:solidFill>
+        <a:round/>
+      </a:ln>
+    </cs:spPr>
+    <cs:defRPr sz="900" kern="1200"/>
+  </cs:dataTable>
+  <cs:downBar>
+    <cs:lnRef idx="0"/>
+    <cs:fillRef idx="0"/>
+    <cs:effectRef idx="0"/>
+    <cs:fontRef idx="minor">
+      <a:schemeClr val="dk1"/>
+    </cs:fontRef>
+    <cs:spPr>
+      <a:solidFill>
+        <a:schemeClr val="dk1">
+          <a:lumMod val="75000"/>
+          <a:lumOff val="25000"/>
+        </a:schemeClr>
+      </a:solidFill>
+      <a:ln w="9525" cap="flat" cmpd="sng" algn="ctr">
+        <a:solidFill>
+          <a:schemeClr val="dk1">
+            <a:lumMod val="65000"/>
+            <a:lumOff val="35000"/>
+          </a:schemeClr>
+        </a:solidFill>
+        <a:round/>
+      </a:ln>
+    </cs:spPr>
+  </cs:downBar>
+  <cs:dropLine>
+    <cs:lnRef idx="0"/>
+    <cs:fillRef idx="0"/>
+    <cs:effectRef idx="0"/>
+    <cs:fontRef idx="minor">
+      <a:schemeClr val="dk1"/>
+    </cs:fontRef>
+    <cs:spPr>
+      <a:ln w="9525" cap="flat" cmpd="sng" algn="ctr">
+        <a:solidFill>
+          <a:schemeClr val="dk1">
+            <a:lumMod val="35000"/>
+            <a:lumOff val="65000"/>
+          </a:schemeClr>
+        </a:solidFill>
+        <a:round/>
+      </a:ln>
+    </cs:spPr>
+  </cs:dropLine>
+  <cs:errorBar>
+    <cs:lnRef idx="0"/>
+    <cs:fillRef idx="0"/>
+    <cs:effectRef idx="0"/>
+    <cs:fontRef idx="minor">
+      <a:schemeClr val="dk1"/>
+    </cs:fontRef>
+    <cs:spPr>
+      <a:ln w="9525" cap="flat" cmpd="sng" algn="ctr">
+        <a:solidFill>
+          <a:schemeClr val="dk1">
+            <a:lumMod val="65000"/>
+            <a:lumOff val="35000"/>
+          </a:schemeClr>
+        </a:solidFill>
+        <a:round/>
+      </a:ln>
+    </cs:spPr>
+  </cs:errorBar>
+  <cs:floor>
+    <cs:lnRef idx="0"/>
+    <cs:fillRef idx="0"/>
+    <cs:effectRef idx="0"/>
+    <cs:fontRef idx="minor">
+      <a:schemeClr val="dk1"/>
+    </cs:fontRef>
+    <cs:spPr>
+      <a:noFill/>
+      <a:ln>
+        <a:noFill/>
+      </a:ln>
+    </cs:spPr>
+  </cs:floor>
+  <cs:gridlineMajor>
+    <cs:lnRef idx="0"/>
+    <cs:fillRef idx="0"/>
+    <cs:effectRef idx="0"/>
+    <cs:fontRef idx="minor">
+      <a:schemeClr val="dk1"/>
+    </cs:fontRef>
+    <cs:spPr>
+      <a:ln w="9525" cap="flat" cmpd="sng" algn="ctr">
+        <a:solidFill>
+          <a:schemeClr val="dk1">
+            <a:lumMod val="15000"/>
+            <a:lumOff val="85000"/>
+          </a:schemeClr>
+        </a:solidFill>
+        <a:round/>
+      </a:ln>
+    </cs:spPr>
+  </cs:gridlineMajor>
+  <cs:gridlineMinor>
+    <cs:lnRef idx="0"/>
+    <cs:fillRef idx="0"/>
+    <cs:effectRef idx="0"/>
+    <cs:fontRef idx="minor">
+      <a:schemeClr val="dk1"/>
+    </cs:fontRef>
+    <cs:spPr>
+      <a:ln w="9525" cap="flat" cmpd="sng" algn="ctr">
+        <a:solidFill>
+          <a:schemeClr val="dk1">
+            <a:lumMod val="5000"/>
+            <a:lumOff val="95000"/>
+          </a:schemeClr>
+        </a:solidFill>
+        <a:round/>
+      </a:ln>
+    </cs:spPr>
+  </cs:gridlineMinor>
+  <cs:hiLoLine>
+    <cs:lnRef idx="0"/>
+    <cs:fillRef idx="0"/>
+    <cs:effectRef idx="0"/>
+    <cs:fontRef idx="minor">
+      <a:schemeClr val="dk1"/>
+    </cs:fontRef>
+    <cs:spPr>
+      <a:ln w="9525" cap="flat" cmpd="sng" algn="ctr">
+        <a:solidFill>
+          <a:schemeClr val="dk1">
+            <a:lumMod val="50000"/>
+            <a:lumOff val="50000"/>
+          </a:schemeClr>
+        </a:solidFill>
+        <a:round/>
+      </a:ln>
+    </cs:spPr>
+  </cs:hiLoLine>
+  <cs:leaderLine>
+    <cs:lnRef idx="0"/>
+    <cs:fillRef idx="0"/>
+    <cs:effectRef idx="0"/>
+    <cs:fontRef idx="minor">
+      <a:schemeClr val="dk1"/>
+    </cs:fontRef>
+    <cs:spPr>
+      <a:ln w="9525" cap="flat" cmpd="sng" algn="ctr">
+        <a:solidFill>
+          <a:schemeClr val="dk1">
+            <a:lumMod val="35000"/>
+            <a:lumOff val="65000"/>
+          </a:schemeClr>
+        </a:solidFill>
+        <a:round/>
+      </a:ln>
+    </cs:spPr>
+  </cs:leaderLine>
+  <cs:legend>
+    <cs:lnRef idx="0"/>
+    <cs:fillRef idx="0"/>
+    <cs:effectRef idx="0"/>
+    <cs:fontRef idx="minor">
+      <a:schemeClr val="dk1">
+        <a:lumMod val="65000"/>
+        <a:lumOff val="35000"/>
+      </a:schemeClr>
+    </cs:fontRef>
+    <cs:spPr>
+      <a:solidFill>
+        <a:schemeClr val="lt1">
+          <a:alpha val="78000"/>
+        </a:schemeClr>
+      </a:solidFill>
+    </cs:spPr>
+    <cs:defRPr sz="900" kern="1200"/>
+  </cs:legend>
+  <cs:plotArea mods="allowNoFillOverride allowNoLineOverride">
+    <cs:lnRef idx="0"/>
+    <cs:fillRef idx="0"/>
+    <cs:effectRef idx="0"/>
+    <cs:fontRef idx="minor">
+      <a:schemeClr val="dk1"/>
+    </cs:fontRef>
+  </cs:plotArea>
+  <cs:plotArea3D mods="allowNoFillOverride allowNoLineOverride">
+    <cs:lnRef idx="0"/>
+    <cs:fillRef idx="0"/>
+    <cs:effectRef idx="0"/>
+    <cs:fontRef idx="minor">
+      <a:schemeClr val="dk1"/>
+    </cs:fontRef>
+  </cs:plotArea3D>
+  <cs:seriesAxis>
+    <cs:lnRef idx="0"/>
+    <cs:fillRef idx="0"/>
+    <cs:effectRef idx="0"/>
+    <cs:fontRef idx="minor">
+      <a:schemeClr val="dk1">
+        <a:lumMod val="65000"/>
+        <a:lumOff val="35000"/>
+      </a:schemeClr>
+    </cs:fontRef>
+    <cs:defRPr sz="900" kern="1200"/>
+  </cs:seriesAxis>
+  <cs:seriesLine>
+    <cs:lnRef idx="0"/>
+    <cs:fillRef idx="0"/>
+    <cs:effectRef idx="0"/>
+    <cs:fontRef idx="minor">
+      <a:schemeClr val="dk1"/>
+    </cs:fontRef>
+    <cs:spPr>
+      <a:ln w="9525" cap="flat" cmpd="sng" algn="ctr">
+        <a:solidFill>
+          <a:schemeClr val="dk1">
+            <a:lumMod val="35000"/>
+            <a:lumOff val="65000"/>
+          </a:schemeClr>
+        </a:solidFill>
+        <a:round/>
+      </a:ln>
+    </cs:spPr>
+  </cs:seriesLine>
+  <cs:title>
+    <cs:lnRef idx="0"/>
+    <cs:fillRef idx="0"/>
+    <cs:effectRef idx="0"/>
+    <cs:fontRef idx="minor">
+      <a:schemeClr val="dk1">
+        <a:lumMod val="65000"/>
+        <a:lumOff val="35000"/>
+      </a:schemeClr>
+    </cs:fontRef>
+    <cs:defRPr sz="1800" b="1" kern="1200" baseline="0"/>
+  </cs:title>
+  <cs:trendline>
+    <cs:lnRef idx="0">
+      <cs:styleClr val="auto"/>
+    </cs:lnRef>
+    <cs:fillRef idx="0"/>
+    <cs:effectRef idx="0"/>
+    <cs:fontRef idx="minor">
+      <a:schemeClr val="dk1"/>
+    </cs:fontRef>
+    <cs:spPr>
+      <a:ln w="19050" cap="rnd">
+        <a:solidFill>
+          <a:schemeClr val="phClr"/>
+        </a:solidFill>
+        <a:prstDash val="sysDash"/>
+      </a:ln>
+    </cs:spPr>
+  </cs:trendline>
+  <cs:trendlineLabel>
+    <cs:lnRef idx="0"/>
+    <cs:fillRef idx="0"/>
+    <cs:effectRef idx="0"/>
+    <cs:fontRef idx="minor">
+      <a:schemeClr val="dk1">
+        <a:lumMod val="65000"/>
+        <a:lumOff val="35000"/>
+      </a:schemeClr>
+    </cs:fontRef>
+    <cs:defRPr sz="900" kern="1200"/>
+  </cs:trendlineLabel>
+  <cs:upBar>
+    <cs:lnRef idx="0"/>
+    <cs:fillRef idx="0"/>
+    <cs:effectRef idx="0"/>
+    <cs:fontRef idx="minor">
+      <a:schemeClr val="dk1"/>
+    </cs:fontRef>
+    <cs:spPr>
+      <a:solidFill>
+        <a:schemeClr val="lt1"/>
+      </a:solidFill>
+      <a:ln w="9525" cap="flat" cmpd="sng" algn="ctr">
+        <a:solidFill>
+          <a:schemeClr val="dk1">
+            <a:lumMod val="65000"/>
+            <a:lumOff val="35000"/>
+          </a:schemeClr>
+        </a:solidFill>
+        <a:round/>
+      </a:ln>
+    </cs:spPr>
+  </cs:upBar>
+  <cs:valueAxis>
+    <cs:lnRef idx="0"/>
+    <cs:fillRef idx="0"/>
+    <cs:effectRef idx="0"/>
+    <cs:fontRef idx="minor">
+      <a:schemeClr val="dk1">
+        <a:lumMod val="65000"/>
+        <a:lumOff val="35000"/>
+      </a:schemeClr>
+    </cs:fontRef>
+    <cs:defRPr sz="900" kern="1200"/>
+  </cs:valueAxis>
+  <cs:wall>
+    <cs:lnRef idx="0"/>
+    <cs:fillRef idx="0"/>
+    <cs:effectRef idx="0"/>
+    <cs:fontRef idx="minor">
+      <a:schemeClr val="dk1"/>
+    </cs:fontRef>
+  </cs:wall>
+</cs:chartStyle>
 </file>
 
 <file path=word/theme/theme1.xml><?xml version="1.0" encoding="utf-8"?>

</xml_diff>